<commit_message>
updates based on partial feedback
</commit_message>
<xml_diff>
--- a/2021/daily_scaffolding/Day 7.docx
+++ b/2021/daily_scaffolding/Day 7.docx
@@ -4,16 +4,12 @@
   <w:body>
     <w:p>
       <w:pPr>
-        <w:spacing w:after="80" w:line="240" w:lineRule="auto"/>
-        <w:rPr>
-          <w:rFonts w:ascii="Times New Roman" w:eastAsia="Times New Roman" w:hAnsi="Times New Roman" w:cs="Times New Roman"/>
-          <w:sz w:val="24"/>
-          <w:szCs w:val="24"/>
-        </w:rPr>
-      </w:pPr>
-      <w:r>
-        <w:rPr>
-          <w:rFonts w:ascii="Verdana" w:eastAsia="Times New Roman" w:hAnsi="Verdana" w:cs="Times New Roman"/>
+        <w:pStyle w:val="NormalWeb"/>
+        <w:spacing w:before="0" w:beforeAutospacing="0" w:after="80" w:afterAutospacing="0"/>
+      </w:pPr>
+      <w:r>
+        <w:rPr>
+          <w:rFonts w:ascii="Verdana" w:hAnsi="Verdana"/>
           <w:b/>
           <w:bCs/>
           <w:color w:val="000000"/>
@@ -26,16 +22,12 @@
     </w:p>
     <w:p>
       <w:pPr>
-        <w:spacing w:after="80" w:line="240" w:lineRule="auto"/>
-        <w:rPr>
-          <w:rFonts w:ascii="Times New Roman" w:eastAsia="Times New Roman" w:hAnsi="Times New Roman" w:cs="Times New Roman"/>
-          <w:sz w:val="24"/>
-          <w:szCs w:val="24"/>
-        </w:rPr>
-      </w:pPr>
-      <w:r>
-        <w:rPr>
-          <w:rFonts w:ascii="Verdana" w:eastAsia="Times New Roman" w:hAnsi="Verdana" w:cs="Times New Roman"/>
+        <w:pStyle w:val="NormalWeb"/>
+        <w:spacing w:before="0" w:beforeAutospacing="0" w:after="80" w:afterAutospacing="0"/>
+      </w:pPr>
+      <w:r>
+        <w:rPr>
+          <w:rFonts w:ascii="Verdana" w:hAnsi="Verdana"/>
           <w:color w:val="1A1E22"/>
           <w:sz w:val="17"/>
           <w:szCs w:val="17"/>
@@ -45,16 +37,12 @@
     </w:p>
     <w:p>
       <w:pPr>
-        <w:spacing w:after="80" w:line="240" w:lineRule="auto"/>
-        <w:rPr>
-          <w:rFonts w:ascii="Times New Roman" w:eastAsia="Times New Roman" w:hAnsi="Times New Roman" w:cs="Times New Roman"/>
-          <w:sz w:val="24"/>
-          <w:szCs w:val="24"/>
-        </w:rPr>
-      </w:pPr>
-      <w:r>
-        <w:rPr>
-          <w:rFonts w:ascii="Verdana" w:eastAsia="Times New Roman" w:hAnsi="Verdana" w:cs="Times New Roman"/>
+        <w:pStyle w:val="NormalWeb"/>
+        <w:spacing w:before="0" w:beforeAutospacing="0" w:after="80" w:afterAutospacing="0"/>
+      </w:pPr>
+      <w:r>
+        <w:rPr>
+          <w:rFonts w:ascii="Verdana" w:hAnsi="Verdana"/>
           <w:color w:val="1A1E22"/>
           <w:sz w:val="17"/>
           <w:szCs w:val="17"/>
@@ -64,16 +52,12 @@
     </w:p>
     <w:p>
       <w:pPr>
-        <w:spacing w:after="80" w:line="240" w:lineRule="auto"/>
-        <w:rPr>
-          <w:rFonts w:ascii="Times New Roman" w:eastAsia="Times New Roman" w:hAnsi="Times New Roman" w:cs="Times New Roman"/>
-          <w:sz w:val="24"/>
-          <w:szCs w:val="24"/>
-        </w:rPr>
-      </w:pPr>
-      <w:r>
-        <w:rPr>
-          <w:rFonts w:ascii="Verdana" w:eastAsia="Times New Roman" w:hAnsi="Verdana" w:cs="Times New Roman"/>
+        <w:pStyle w:val="NormalWeb"/>
+        <w:spacing w:before="0" w:beforeAutospacing="0" w:after="80" w:afterAutospacing="0"/>
+      </w:pPr>
+      <w:r>
+        <w:rPr>
+          <w:rFonts w:ascii="Verdana" w:hAnsi="Verdana"/>
           <w:color w:val="1A1E22"/>
           <w:sz w:val="17"/>
           <w:szCs w:val="17"/>
@@ -83,16 +67,12 @@
     </w:p>
     <w:p>
       <w:pPr>
-        <w:spacing w:after="80" w:line="240" w:lineRule="auto"/>
-        <w:rPr>
-          <w:rFonts w:ascii="Times New Roman" w:eastAsia="Times New Roman" w:hAnsi="Times New Roman" w:cs="Times New Roman"/>
-          <w:sz w:val="24"/>
-          <w:szCs w:val="24"/>
-        </w:rPr>
-      </w:pPr>
-      <w:r>
-        <w:rPr>
-          <w:rFonts w:ascii="Verdana" w:eastAsia="Times New Roman" w:hAnsi="Verdana" w:cs="Times New Roman"/>
+        <w:pStyle w:val="NormalWeb"/>
+        <w:spacing w:before="0" w:beforeAutospacing="0" w:after="80" w:afterAutospacing="0"/>
+      </w:pPr>
+      <w:r>
+        <w:rPr>
+          <w:rFonts w:ascii="Verdana" w:hAnsi="Verdana"/>
           <w:i/>
           <w:iCs/>
           <w:color w:val="1A1E22"/>
@@ -103,7 +83,7 @@
       </w:r>
       <w:r>
         <w:rPr>
-          <w:rFonts w:ascii="Verdana" w:eastAsia="Times New Roman" w:hAnsi="Verdana" w:cs="Times New Roman"/>
+          <w:rFonts w:ascii="Verdana" w:hAnsi="Verdana"/>
           <w:color w:val="1A1E22"/>
           <w:sz w:val="17"/>
           <w:szCs w:val="17"/>
@@ -113,27 +93,29 @@
       <w:hyperlink r:id="rId5" w:history="1">
         <w:r>
           <w:rPr>
-            <w:rFonts w:ascii="Verdana" w:eastAsia="Times New Roman" w:hAnsi="Verdana" w:cs="Times New Roman"/>
+            <w:rStyle w:val="Hyperlink"/>
+            <w:rFonts w:ascii="Verdana" w:hAnsi="Verdana"/>
             <w:color w:val="1A1E22"/>
             <w:sz w:val="17"/>
             <w:szCs w:val="17"/>
+            <w:u w:val="none"/>
           </w:rPr>
           <w:t xml:space="preserve"> </w:t>
         </w:r>
         <w:r>
           <w:rPr>
-            <w:rFonts w:ascii="Verdana" w:eastAsia="Times New Roman" w:hAnsi="Verdana" w:cs="Times New Roman"/>
+            <w:rStyle w:val="Hyperlink"/>
+            <w:rFonts w:ascii="Verdana" w:hAnsi="Verdana"/>
             <w:color w:val="0B4CB4"/>
             <w:sz w:val="17"/>
             <w:szCs w:val="17"/>
-            <w:u w:val="single"/>
           </w:rPr>
           <w:t>https://github.com/paigerodeghero/ClemsonGameCodingCamp/tree/master/2021</w:t>
         </w:r>
       </w:hyperlink>
       <w:r>
         <w:rPr>
-          <w:rFonts w:ascii="Verdana" w:eastAsia="Times New Roman" w:hAnsi="Verdana" w:cs="Times New Roman"/>
+          <w:rFonts w:ascii="Verdana" w:hAnsi="Verdana"/>
           <w:color w:val="1A1E22"/>
           <w:sz w:val="17"/>
           <w:szCs w:val="17"/>
@@ -143,37 +125,27 @@
     </w:p>
     <w:p>
       <w:pPr>
-        <w:spacing w:after="80" w:line="240" w:lineRule="auto"/>
-        <w:rPr>
-          <w:rFonts w:ascii="Times New Roman" w:eastAsia="Times New Roman" w:hAnsi="Times New Roman" w:cs="Times New Roman"/>
-          <w:sz w:val="24"/>
-          <w:szCs w:val="24"/>
-        </w:rPr>
-      </w:pPr>
-      <w:r>
-        <w:rPr>
-          <w:rFonts w:ascii="Verdana" w:eastAsia="Times New Roman" w:hAnsi="Verdana" w:cs="Times New Roman"/>
+        <w:pStyle w:val="NormalWeb"/>
+        <w:spacing w:before="0" w:beforeAutospacing="0" w:after="80" w:afterAutospacing="0"/>
+      </w:pPr>
+      <w:r>
+        <w:rPr>
+          <w:rFonts w:ascii="Verdana" w:hAnsi="Verdana"/>
           <w:b/>
           <w:bCs/>
           <w:color w:val="1A1E22"/>
-          <w:sz w:val="24"/>
-          <w:szCs w:val="24"/>
         </w:rPr>
         <w:t>Day 7: Work on Your Game </w:t>
       </w:r>
     </w:p>
     <w:p>
       <w:pPr>
-        <w:spacing w:after="80" w:line="240" w:lineRule="auto"/>
-        <w:rPr>
-          <w:rFonts w:ascii="Times New Roman" w:eastAsia="Times New Roman" w:hAnsi="Times New Roman" w:cs="Times New Roman"/>
-          <w:sz w:val="24"/>
-          <w:szCs w:val="24"/>
-        </w:rPr>
-      </w:pPr>
-      <w:r>
-        <w:rPr>
-          <w:rFonts w:ascii="Verdana" w:eastAsia="Times New Roman" w:hAnsi="Verdana" w:cs="Times New Roman"/>
+        <w:pStyle w:val="NormalWeb"/>
+        <w:spacing w:before="0" w:beforeAutospacing="0" w:after="80" w:afterAutospacing="0"/>
+      </w:pPr>
+      <w:r>
+        <w:rPr>
+          <w:rFonts w:ascii="Verdana" w:hAnsi="Verdana"/>
           <w:b/>
           <w:bCs/>
           <w:color w:val="1A1E22"/>
@@ -185,7 +157,7 @@
       </w:r>
       <w:r>
         <w:rPr>
-          <w:rFonts w:ascii="Verdana" w:eastAsia="Times New Roman" w:hAnsi="Verdana" w:cs="Times New Roman"/>
+          <w:rFonts w:ascii="Verdana" w:hAnsi="Verdana"/>
           <w:b/>
           <w:bCs/>
           <w:color w:val="1A1E22"/>
@@ -197,47 +169,127 @@
     </w:p>
     <w:p>
       <w:pPr>
+        <w:pStyle w:val="NormalWeb"/>
         <w:numPr>
           <w:ilvl w:val="0"/>
-          <w:numId w:val="1"/>
+          <w:numId w:val="8"/>
         </w:numPr>
-        <w:spacing w:before="240" w:after="0" w:line="240" w:lineRule="auto"/>
+        <w:spacing w:before="240" w:beforeAutospacing="0" w:after="0" w:afterAutospacing="0"/>
         <w:textAlignment w:val="baseline"/>
         <w:rPr>
-          <w:rFonts w:ascii="Verdana" w:eastAsia="Times New Roman" w:hAnsi="Verdana" w:cs="Times New Roman"/>
-          <w:color w:val="1A1E22"/>
-          <w:sz w:val="17"/>
-          <w:szCs w:val="17"/>
-        </w:rPr>
-      </w:pPr>
-      <w:r>
-        <w:rPr>
-          <w:rFonts w:ascii="Verdana" w:eastAsia="Times New Roman" w:hAnsi="Verdana" w:cs="Times New Roman"/>
-          <w:color w:val="1A1E22"/>
-          <w:sz w:val="17"/>
-          <w:szCs w:val="17"/>
-        </w:rPr>
-        <w:t>Get together in groups and work to complete your game</w:t>
-      </w:r>
-    </w:p>
-    <w:p>
-      <w:pPr>
+          <w:rFonts w:ascii="Verdana" w:hAnsi="Verdana"/>
+          <w:color w:val="1A1E22"/>
+          <w:sz w:val="17"/>
+          <w:szCs w:val="17"/>
+        </w:rPr>
+      </w:pPr>
+      <w:r>
+        <w:rPr>
+          <w:rFonts w:ascii="Verdana" w:hAnsi="Verdana"/>
+          <w:color w:val="1A1E22"/>
+          <w:sz w:val="17"/>
+          <w:szCs w:val="17"/>
+        </w:rPr>
+        <w:t>Instructors start the video call</w:t>
+      </w:r>
+    </w:p>
+    <w:p>
+      <w:pPr>
+        <w:pStyle w:val="NormalWeb"/>
         <w:numPr>
           <w:ilvl w:val="0"/>
-          <w:numId w:val="1"/>
+          <w:numId w:val="8"/>
         </w:numPr>
-        <w:spacing w:after="320" w:line="240" w:lineRule="auto"/>
+        <w:spacing w:before="0" w:beforeAutospacing="0" w:after="0" w:afterAutospacing="0"/>
         <w:textAlignment w:val="baseline"/>
         <w:rPr>
-          <w:rFonts w:ascii="Verdana" w:eastAsia="Times New Roman" w:hAnsi="Verdana" w:cs="Times New Roman"/>
-          <w:color w:val="1A1E22"/>
-          <w:sz w:val="17"/>
-          <w:szCs w:val="17"/>
-        </w:rPr>
-      </w:pPr>
-      <w:r>
-        <w:rPr>
-          <w:rFonts w:ascii="Verdana" w:eastAsia="Times New Roman" w:hAnsi="Verdana" w:cs="Times New Roman"/>
+          <w:rFonts w:ascii="Verdana" w:hAnsi="Verdana"/>
+          <w:color w:val="1A1E22"/>
+          <w:sz w:val="17"/>
+          <w:szCs w:val="17"/>
+        </w:rPr>
+      </w:pPr>
+      <w:r>
+        <w:rPr>
+          <w:rFonts w:ascii="Verdana" w:hAnsi="Verdana"/>
+          <w:color w:val="1A1E22"/>
+          <w:sz w:val="17"/>
+          <w:szCs w:val="17"/>
+        </w:rPr>
+        <w:t>Go over video and recording and start recording</w:t>
+      </w:r>
+    </w:p>
+    <w:p>
+      <w:pPr>
+        <w:pStyle w:val="NormalWeb"/>
+        <w:numPr>
+          <w:ilvl w:val="0"/>
+          <w:numId w:val="8"/>
+        </w:numPr>
+        <w:spacing w:before="0" w:beforeAutospacing="0" w:after="0" w:afterAutospacing="0"/>
+        <w:textAlignment w:val="baseline"/>
+        <w:rPr>
+          <w:rFonts w:ascii="Verdana" w:hAnsi="Verdana"/>
+          <w:color w:val="1A1E22"/>
+          <w:sz w:val="17"/>
+          <w:szCs w:val="17"/>
+        </w:rPr>
+      </w:pPr>
+      <w:r>
+        <w:rPr>
+          <w:rFonts w:ascii="Verdana" w:hAnsi="Verdana"/>
+          <w:color w:val="1A1E22"/>
+          <w:sz w:val="17"/>
+          <w:szCs w:val="17"/>
+        </w:rPr>
+        <w:t>Campers can turn video and audio on or off at any time</w:t>
+      </w:r>
+    </w:p>
+    <w:p>
+      <w:pPr>
+        <w:pStyle w:val="NormalWeb"/>
+        <w:numPr>
+          <w:ilvl w:val="0"/>
+          <w:numId w:val="8"/>
+        </w:numPr>
+        <w:spacing w:before="0" w:beforeAutospacing="0" w:after="0" w:afterAutospacing="0"/>
+        <w:textAlignment w:val="baseline"/>
+        <w:rPr>
+          <w:rFonts w:ascii="Verdana" w:hAnsi="Verdana"/>
+          <w:color w:val="1A1E22"/>
+          <w:sz w:val="17"/>
+          <w:szCs w:val="17"/>
+        </w:rPr>
+      </w:pPr>
+      <w:r>
+        <w:rPr>
+          <w:rFonts w:ascii="Verdana" w:hAnsi="Verdana"/>
+          <w:color w:val="1A1E22"/>
+          <w:sz w:val="17"/>
+          <w:szCs w:val="17"/>
+        </w:rPr>
+        <w:t>Get together in groups and work to complete your game</w:t>
+      </w:r>
+    </w:p>
+    <w:p>
+      <w:pPr>
+        <w:pStyle w:val="NormalWeb"/>
+        <w:numPr>
+          <w:ilvl w:val="0"/>
+          <w:numId w:val="8"/>
+        </w:numPr>
+        <w:spacing w:before="0" w:beforeAutospacing="0" w:after="320" w:afterAutospacing="0"/>
+        <w:textAlignment w:val="baseline"/>
+        <w:rPr>
+          <w:rFonts w:ascii="Verdana" w:hAnsi="Verdana"/>
+          <w:color w:val="1A1E22"/>
+          <w:sz w:val="17"/>
+          <w:szCs w:val="17"/>
+        </w:rPr>
+      </w:pPr>
+      <w:r>
+        <w:rPr>
+          <w:rFonts w:ascii="Verdana" w:hAnsi="Verdana"/>
           <w:color w:val="1A1E22"/>
           <w:sz w:val="17"/>
           <w:szCs w:val="17"/>
@@ -247,16 +299,12 @@
     </w:p>
     <w:p>
       <w:pPr>
-        <w:spacing w:after="120" w:line="240" w:lineRule="auto"/>
-        <w:rPr>
-          <w:rFonts w:ascii="Times New Roman" w:eastAsia="Times New Roman" w:hAnsi="Times New Roman" w:cs="Times New Roman"/>
-          <w:sz w:val="24"/>
-          <w:szCs w:val="24"/>
-        </w:rPr>
-      </w:pPr>
-      <w:r>
-        <w:rPr>
-          <w:rFonts w:ascii="Verdana" w:eastAsia="Times New Roman" w:hAnsi="Verdana" w:cs="Times New Roman"/>
+        <w:pStyle w:val="NormalWeb"/>
+        <w:spacing w:before="0" w:beforeAutospacing="0" w:after="120" w:afterAutospacing="0"/>
+      </w:pPr>
+      <w:r>
+        <w:rPr>
+          <w:rFonts w:ascii="Verdana" w:hAnsi="Verdana"/>
           <w:b/>
           <w:bCs/>
           <w:color w:val="1A1E22"/>
@@ -268,7 +316,7 @@
       </w:r>
       <w:r>
         <w:rPr>
-          <w:rFonts w:ascii="Verdana" w:eastAsia="Times New Roman" w:hAnsi="Verdana" w:cs="Times New Roman"/>
+          <w:rFonts w:ascii="Verdana" w:hAnsi="Verdana"/>
           <w:color w:val="1A1E22"/>
           <w:sz w:val="17"/>
           <w:szCs w:val="17"/>
@@ -278,22 +326,23 @@
     </w:p>
     <w:p>
       <w:pPr>
+        <w:pStyle w:val="NormalWeb"/>
         <w:numPr>
           <w:ilvl w:val="0"/>
-          <w:numId w:val="2"/>
+          <w:numId w:val="9"/>
         </w:numPr>
-        <w:spacing w:before="240" w:after="0" w:line="240" w:lineRule="auto"/>
+        <w:spacing w:before="240" w:beforeAutospacing="0" w:after="0" w:afterAutospacing="0"/>
         <w:textAlignment w:val="baseline"/>
         <w:rPr>
-          <w:rFonts w:ascii="Verdana" w:eastAsia="Times New Roman" w:hAnsi="Verdana" w:cs="Times New Roman"/>
-          <w:color w:val="1A1E22"/>
-          <w:sz w:val="17"/>
-          <w:szCs w:val="17"/>
-        </w:rPr>
-      </w:pPr>
-      <w:r>
-        <w:rPr>
-          <w:rFonts w:ascii="Verdana" w:eastAsia="Times New Roman" w:hAnsi="Verdana" w:cs="Times New Roman"/>
+          <w:rFonts w:ascii="Verdana" w:hAnsi="Verdana"/>
+          <w:color w:val="1A1E22"/>
+          <w:sz w:val="17"/>
+          <w:szCs w:val="17"/>
+        </w:rPr>
+      </w:pPr>
+      <w:r>
+        <w:rPr>
+          <w:rFonts w:ascii="Verdana" w:hAnsi="Verdana"/>
           <w:color w:val="1A1E22"/>
           <w:sz w:val="17"/>
           <w:szCs w:val="17"/>
@@ -303,22 +352,23 @@
     </w:p>
     <w:p>
       <w:pPr>
+        <w:pStyle w:val="NormalWeb"/>
         <w:numPr>
           <w:ilvl w:val="0"/>
-          <w:numId w:val="2"/>
+          <w:numId w:val="9"/>
         </w:numPr>
-        <w:spacing w:after="360" w:line="240" w:lineRule="auto"/>
+        <w:spacing w:before="0" w:beforeAutospacing="0" w:after="360" w:afterAutospacing="0"/>
         <w:textAlignment w:val="baseline"/>
         <w:rPr>
-          <w:rFonts w:ascii="Verdana" w:eastAsia="Times New Roman" w:hAnsi="Verdana" w:cs="Times New Roman"/>
-          <w:color w:val="1A1E22"/>
-          <w:sz w:val="17"/>
-          <w:szCs w:val="17"/>
-        </w:rPr>
-      </w:pPr>
-      <w:r>
-        <w:rPr>
-          <w:rFonts w:ascii="Verdana" w:eastAsia="Times New Roman" w:hAnsi="Verdana" w:cs="Times New Roman"/>
+          <w:rFonts w:ascii="Verdana" w:hAnsi="Verdana"/>
+          <w:color w:val="1A1E22"/>
+          <w:sz w:val="17"/>
+          <w:szCs w:val="17"/>
+        </w:rPr>
+      </w:pPr>
+      <w:r>
+        <w:rPr>
+          <w:rFonts w:ascii="Verdana" w:hAnsi="Verdana"/>
           <w:color w:val="1A1E22"/>
           <w:sz w:val="17"/>
           <w:szCs w:val="17"/>
@@ -328,21 +378,12 @@
     </w:p>
     <w:p>
       <w:pPr>
-        <w:spacing w:before="320" w:after="80" w:line="240" w:lineRule="auto"/>
-        <w:outlineLvl w:val="2"/>
-        <w:rPr>
-          <w:rFonts w:ascii="Times New Roman" w:eastAsia="Times New Roman" w:hAnsi="Times New Roman" w:cs="Times New Roman"/>
-          <w:b/>
-          <w:bCs/>
-          <w:sz w:val="27"/>
-          <w:szCs w:val="27"/>
-        </w:rPr>
-      </w:pPr>
-      <w:r>
-        <w:rPr>
-          <w:rFonts w:ascii="Arial" w:eastAsia="Times New Roman" w:hAnsi="Arial" w:cs="Arial"/>
-          <w:b/>
-          <w:bCs/>
+        <w:pStyle w:val="Heading3"/>
+        <w:spacing w:before="320" w:beforeAutospacing="0" w:after="80" w:afterAutospacing="0"/>
+      </w:pPr>
+      <w:r>
+        <w:rPr>
+          <w:rFonts w:ascii="Arial" w:hAnsi="Arial" w:cs="Arial"/>
           <w:color w:val="434343"/>
           <w:sz w:val="28"/>
           <w:szCs w:val="28"/>
@@ -352,7 +393,9 @@
       </w:r>
       <w:r>
         <w:rPr>
-          <w:rFonts w:ascii="Arial" w:eastAsia="Times New Roman" w:hAnsi="Arial" w:cs="Arial"/>
+          <w:rFonts w:ascii="Arial" w:hAnsi="Arial" w:cs="Arial"/>
+          <w:b w:val="0"/>
+          <w:bCs w:val="0"/>
           <w:color w:val="434343"/>
           <w:sz w:val="28"/>
           <w:szCs w:val="28"/>
@@ -362,22 +405,23 @@
     </w:p>
     <w:p>
       <w:pPr>
+        <w:pStyle w:val="NormalWeb"/>
         <w:numPr>
           <w:ilvl w:val="0"/>
-          <w:numId w:val="3"/>
+          <w:numId w:val="10"/>
         </w:numPr>
-        <w:spacing w:before="240" w:after="0" w:line="240" w:lineRule="auto"/>
+        <w:spacing w:before="240" w:beforeAutospacing="0" w:after="0" w:afterAutospacing="0"/>
         <w:textAlignment w:val="baseline"/>
         <w:rPr>
-          <w:rFonts w:ascii="Verdana" w:eastAsia="Times New Roman" w:hAnsi="Verdana" w:cs="Times New Roman"/>
-          <w:color w:val="1A1E22"/>
-          <w:sz w:val="17"/>
-          <w:szCs w:val="17"/>
-        </w:rPr>
-      </w:pPr>
-      <w:r>
-        <w:rPr>
-          <w:rFonts w:ascii="Verdana" w:eastAsia="Times New Roman" w:hAnsi="Verdana" w:cs="Times New Roman"/>
+          <w:rFonts w:ascii="Verdana" w:hAnsi="Verdana"/>
+          <w:color w:val="1A1E22"/>
+          <w:sz w:val="17"/>
+          <w:szCs w:val="17"/>
+        </w:rPr>
+      </w:pPr>
+      <w:r>
+        <w:rPr>
+          <w:rFonts w:ascii="Verdana" w:hAnsi="Verdana"/>
           <w:color w:val="1A1E22"/>
           <w:sz w:val="17"/>
           <w:szCs w:val="17"/>
@@ -387,14 +431,15 @@
     </w:p>
     <w:p>
       <w:pPr>
+        <w:pStyle w:val="NormalWeb"/>
         <w:numPr>
           <w:ilvl w:val="1"/>
-          <w:numId w:val="4"/>
+          <w:numId w:val="11"/>
         </w:numPr>
-        <w:spacing w:after="0" w:line="240" w:lineRule="auto"/>
+        <w:spacing w:before="0" w:beforeAutospacing="0" w:after="0" w:afterAutospacing="0"/>
         <w:textAlignment w:val="baseline"/>
         <w:rPr>
-          <w:rFonts w:ascii="Verdana" w:eastAsia="Times New Roman" w:hAnsi="Verdana" w:cs="Times New Roman"/>
+          <w:rFonts w:ascii="Verdana" w:hAnsi="Verdana"/>
           <w:color w:val="000000"/>
           <w:sz w:val="17"/>
           <w:szCs w:val="17"/>
@@ -402,7 +447,7 @@
       </w:pPr>
       <w:r>
         <w:rPr>
-          <w:rFonts w:ascii="Verdana" w:eastAsia="Times New Roman" w:hAnsi="Verdana" w:cs="Times New Roman"/>
+          <w:rFonts w:ascii="Verdana" w:hAnsi="Verdana"/>
           <w:color w:val="000000"/>
           <w:sz w:val="17"/>
           <w:szCs w:val="17"/>
@@ -412,7 +457,7 @@
       <w:proofErr w:type="spellStart"/>
       <w:r>
         <w:rPr>
-          <w:rFonts w:ascii="Verdana" w:eastAsia="Times New Roman" w:hAnsi="Verdana" w:cs="Times New Roman"/>
+          <w:rFonts w:ascii="Verdana" w:hAnsi="Verdana"/>
           <w:color w:val="000000"/>
           <w:sz w:val="17"/>
           <w:szCs w:val="17"/>
@@ -422,7 +467,7 @@
       <w:proofErr w:type="spellEnd"/>
       <w:r>
         <w:rPr>
-          <w:rFonts w:ascii="Verdana" w:eastAsia="Times New Roman" w:hAnsi="Verdana" w:cs="Times New Roman"/>
+          <w:rFonts w:ascii="Verdana" w:hAnsi="Verdana"/>
           <w:color w:val="000000"/>
           <w:sz w:val="17"/>
           <w:szCs w:val="17"/>
@@ -432,14 +477,15 @@
     </w:p>
     <w:p>
       <w:pPr>
+        <w:pStyle w:val="NormalWeb"/>
         <w:numPr>
           <w:ilvl w:val="1"/>
-          <w:numId w:val="4"/>
+          <w:numId w:val="11"/>
         </w:numPr>
-        <w:spacing w:after="0" w:line="240" w:lineRule="auto"/>
+        <w:spacing w:before="0" w:beforeAutospacing="0" w:after="0" w:afterAutospacing="0"/>
         <w:textAlignment w:val="baseline"/>
         <w:rPr>
-          <w:rFonts w:ascii="Verdana" w:eastAsia="Times New Roman" w:hAnsi="Verdana" w:cs="Times New Roman"/>
+          <w:rFonts w:ascii="Verdana" w:hAnsi="Verdana"/>
           <w:color w:val="000000"/>
           <w:sz w:val="17"/>
           <w:szCs w:val="17"/>
@@ -447,7 +493,7 @@
       </w:pPr>
       <w:r>
         <w:rPr>
-          <w:rFonts w:ascii="Verdana" w:eastAsia="Times New Roman" w:hAnsi="Verdana" w:cs="Times New Roman"/>
+          <w:rFonts w:ascii="Verdana" w:hAnsi="Verdana"/>
           <w:color w:val="000000"/>
           <w:sz w:val="17"/>
           <w:szCs w:val="17"/>
@@ -457,14 +503,15 @@
     </w:p>
     <w:p>
       <w:pPr>
+        <w:pStyle w:val="NormalWeb"/>
         <w:numPr>
           <w:ilvl w:val="1"/>
-          <w:numId w:val="4"/>
+          <w:numId w:val="11"/>
         </w:numPr>
-        <w:spacing w:after="0" w:line="240" w:lineRule="auto"/>
+        <w:spacing w:before="0" w:beforeAutospacing="0" w:after="0" w:afterAutospacing="0"/>
         <w:textAlignment w:val="baseline"/>
         <w:rPr>
-          <w:rFonts w:ascii="Verdana" w:eastAsia="Times New Roman" w:hAnsi="Verdana" w:cs="Times New Roman"/>
+          <w:rFonts w:ascii="Verdana" w:hAnsi="Verdana"/>
           <w:color w:val="000000"/>
           <w:sz w:val="17"/>
           <w:szCs w:val="17"/>
@@ -472,7 +519,7 @@
       </w:pPr>
       <w:r>
         <w:rPr>
-          <w:rFonts w:ascii="Verdana" w:eastAsia="Times New Roman" w:hAnsi="Verdana" w:cs="Times New Roman"/>
+          <w:rFonts w:ascii="Verdana" w:hAnsi="Verdana"/>
           <w:color w:val="000000"/>
           <w:sz w:val="17"/>
           <w:szCs w:val="17"/>
@@ -482,7 +529,7 @@
       <w:proofErr w:type="spellStart"/>
       <w:r>
         <w:rPr>
-          <w:rFonts w:ascii="Verdana" w:eastAsia="Times New Roman" w:hAnsi="Verdana" w:cs="Times New Roman"/>
+          <w:rFonts w:ascii="Verdana" w:hAnsi="Verdana"/>
           <w:color w:val="000000"/>
           <w:sz w:val="17"/>
           <w:szCs w:val="17"/>
@@ -492,7 +539,7 @@
       <w:proofErr w:type="spellEnd"/>
       <w:r>
         <w:rPr>
-          <w:rFonts w:ascii="Verdana" w:eastAsia="Times New Roman" w:hAnsi="Verdana" w:cs="Times New Roman"/>
+          <w:rFonts w:ascii="Verdana" w:hAnsi="Verdana"/>
           <w:color w:val="000000"/>
           <w:sz w:val="17"/>
           <w:szCs w:val="17"/>
@@ -502,22 +549,23 @@
     </w:p>
     <w:p>
       <w:pPr>
+        <w:pStyle w:val="NormalWeb"/>
         <w:numPr>
           <w:ilvl w:val="0"/>
-          <w:numId w:val="4"/>
+          <w:numId w:val="11"/>
         </w:numPr>
-        <w:spacing w:after="0" w:line="240" w:lineRule="auto"/>
+        <w:spacing w:before="0" w:beforeAutospacing="0" w:after="0" w:afterAutospacing="0"/>
         <w:textAlignment w:val="baseline"/>
         <w:rPr>
-          <w:rFonts w:ascii="Verdana" w:eastAsia="Times New Roman" w:hAnsi="Verdana" w:cs="Times New Roman"/>
-          <w:color w:val="1A1E22"/>
-          <w:sz w:val="17"/>
-          <w:szCs w:val="17"/>
-        </w:rPr>
-      </w:pPr>
-      <w:r>
-        <w:rPr>
-          <w:rFonts w:ascii="Verdana" w:eastAsia="Times New Roman" w:hAnsi="Verdana" w:cs="Times New Roman"/>
+          <w:rFonts w:ascii="Verdana" w:hAnsi="Verdana"/>
+          <w:color w:val="1A1E22"/>
+          <w:sz w:val="17"/>
+          <w:szCs w:val="17"/>
+        </w:rPr>
+      </w:pPr>
+      <w:r>
+        <w:rPr>
+          <w:rFonts w:ascii="Verdana" w:hAnsi="Verdana"/>
           <w:color w:val="1A1E22"/>
           <w:sz w:val="17"/>
           <w:szCs w:val="17"/>
@@ -527,22 +575,23 @@
     </w:p>
     <w:p>
       <w:pPr>
+        <w:pStyle w:val="NormalWeb"/>
         <w:numPr>
           <w:ilvl w:val="1"/>
-          <w:numId w:val="4"/>
+          <w:numId w:val="11"/>
         </w:numPr>
-        <w:spacing w:after="0" w:line="240" w:lineRule="auto"/>
+        <w:spacing w:before="0" w:beforeAutospacing="0" w:after="0" w:afterAutospacing="0"/>
         <w:textAlignment w:val="baseline"/>
         <w:rPr>
-          <w:rFonts w:ascii="Verdana" w:eastAsia="Times New Roman" w:hAnsi="Verdana" w:cs="Times New Roman"/>
-          <w:color w:val="1A1E22"/>
-          <w:sz w:val="17"/>
-          <w:szCs w:val="17"/>
-        </w:rPr>
-      </w:pPr>
-      <w:r>
-        <w:rPr>
-          <w:rFonts w:ascii="Verdana" w:eastAsia="Times New Roman" w:hAnsi="Verdana" w:cs="Times New Roman"/>
+          <w:rFonts w:ascii="Verdana" w:hAnsi="Verdana"/>
+          <w:color w:val="1A1E22"/>
+          <w:sz w:val="17"/>
+          <w:szCs w:val="17"/>
+        </w:rPr>
+      </w:pPr>
+      <w:r>
+        <w:rPr>
+          <w:rFonts w:ascii="Verdana" w:hAnsi="Verdana"/>
           <w:color w:val="1A1E22"/>
           <w:sz w:val="17"/>
           <w:szCs w:val="17"/>
@@ -552,22 +601,23 @@
     </w:p>
     <w:p>
       <w:pPr>
+        <w:pStyle w:val="NormalWeb"/>
         <w:numPr>
           <w:ilvl w:val="1"/>
-          <w:numId w:val="4"/>
+          <w:numId w:val="11"/>
         </w:numPr>
-        <w:spacing w:after="320" w:line="240" w:lineRule="auto"/>
+        <w:spacing w:before="0" w:beforeAutospacing="0" w:after="0" w:afterAutospacing="0"/>
         <w:textAlignment w:val="baseline"/>
         <w:rPr>
-          <w:rFonts w:ascii="Verdana" w:eastAsia="Times New Roman" w:hAnsi="Verdana" w:cs="Times New Roman"/>
-          <w:color w:val="1A1E22"/>
-          <w:sz w:val="17"/>
-          <w:szCs w:val="17"/>
-        </w:rPr>
-      </w:pPr>
-      <w:r>
-        <w:rPr>
-          <w:rFonts w:ascii="Verdana" w:eastAsia="Times New Roman" w:hAnsi="Verdana" w:cs="Times New Roman"/>
+          <w:rFonts w:ascii="Verdana" w:hAnsi="Verdana"/>
+          <w:color w:val="1A1E22"/>
+          <w:sz w:val="17"/>
+          <w:szCs w:val="17"/>
+        </w:rPr>
+      </w:pPr>
+      <w:r>
+        <w:rPr>
+          <w:rFonts w:ascii="Verdana" w:hAnsi="Verdana"/>
           <w:color w:val="1A1E22"/>
           <w:sz w:val="17"/>
           <w:szCs w:val="17"/>
@@ -577,16 +627,260 @@
     </w:p>
     <w:p>
       <w:pPr>
-        <w:spacing w:after="120" w:line="240" w:lineRule="auto"/>
-        <w:rPr>
-          <w:rFonts w:ascii="Times New Roman" w:eastAsia="Times New Roman" w:hAnsi="Times New Roman" w:cs="Times New Roman"/>
-          <w:sz w:val="24"/>
-          <w:szCs w:val="24"/>
-        </w:rPr>
-      </w:pPr>
-      <w:r>
-        <w:rPr>
-          <w:rFonts w:ascii="Verdana" w:eastAsia="Times New Roman" w:hAnsi="Verdana" w:cs="Times New Roman"/>
+        <w:pStyle w:val="NormalWeb"/>
+        <w:numPr>
+          <w:ilvl w:val="0"/>
+          <w:numId w:val="11"/>
+        </w:numPr>
+        <w:spacing w:before="0" w:beforeAutospacing="0" w:after="0" w:afterAutospacing="0"/>
+        <w:textAlignment w:val="baseline"/>
+        <w:rPr>
+          <w:rFonts w:ascii="Verdana" w:hAnsi="Verdana"/>
+          <w:color w:val="1A1E22"/>
+          <w:sz w:val="17"/>
+          <w:szCs w:val="17"/>
+        </w:rPr>
+      </w:pPr>
+      <w:r>
+        <w:rPr>
+          <w:rFonts w:ascii="Verdana" w:hAnsi="Verdana"/>
+          <w:color w:val="1A1E22"/>
+          <w:sz w:val="17"/>
+          <w:szCs w:val="17"/>
+        </w:rPr>
+        <w:t>Ella </w:t>
+      </w:r>
+    </w:p>
+    <w:p>
+      <w:pPr>
+        <w:pStyle w:val="NormalWeb"/>
+        <w:numPr>
+          <w:ilvl w:val="1"/>
+          <w:numId w:val="11"/>
+        </w:numPr>
+        <w:spacing w:before="0" w:beforeAutospacing="0" w:after="0" w:afterAutospacing="0"/>
+        <w:textAlignment w:val="baseline"/>
+        <w:rPr>
+          <w:rFonts w:ascii="Verdana" w:hAnsi="Verdana"/>
+          <w:color w:val="1A1E22"/>
+          <w:sz w:val="17"/>
+          <w:szCs w:val="17"/>
+        </w:rPr>
+      </w:pPr>
+      <w:r>
+        <w:rPr>
+          <w:rFonts w:ascii="Verdana" w:hAnsi="Verdana"/>
+          <w:color w:val="1A1E22"/>
+          <w:sz w:val="17"/>
+          <w:szCs w:val="17"/>
+        </w:rPr>
+        <w:t>Graduated from Clemson University in 2017 with a BS in Computer Science and a minor in Geology</w:t>
+      </w:r>
+    </w:p>
+    <w:p>
+      <w:pPr>
+        <w:pStyle w:val="NormalWeb"/>
+        <w:numPr>
+          <w:ilvl w:val="1"/>
+          <w:numId w:val="11"/>
+        </w:numPr>
+        <w:spacing w:before="0" w:beforeAutospacing="0" w:after="0" w:afterAutospacing="0"/>
+        <w:textAlignment w:val="baseline"/>
+        <w:rPr>
+          <w:rFonts w:ascii="Verdana" w:hAnsi="Verdana"/>
+          <w:color w:val="1A1E22"/>
+          <w:sz w:val="17"/>
+          <w:szCs w:val="17"/>
+        </w:rPr>
+      </w:pPr>
+      <w:r>
+        <w:rPr>
+          <w:rFonts w:ascii="Verdana" w:hAnsi="Verdana"/>
+          <w:color w:val="1A1E22"/>
+          <w:sz w:val="17"/>
+          <w:szCs w:val="17"/>
+        </w:rPr>
+        <w:t xml:space="preserve">5 </w:t>
+      </w:r>
+      <w:proofErr w:type="spellStart"/>
+      <w:r>
+        <w:rPr>
+          <w:rFonts w:ascii="Verdana" w:hAnsi="Verdana"/>
+          <w:color w:val="1A1E22"/>
+          <w:sz w:val="17"/>
+          <w:szCs w:val="17"/>
+        </w:rPr>
+        <w:t>years experience</w:t>
+      </w:r>
+      <w:proofErr w:type="spellEnd"/>
+      <w:r>
+        <w:rPr>
+          <w:rFonts w:ascii="Verdana" w:hAnsi="Verdana"/>
+          <w:color w:val="1A1E22"/>
+          <w:sz w:val="17"/>
+          <w:szCs w:val="17"/>
+        </w:rPr>
+        <w:t xml:space="preserve"> in civil service working </w:t>
+      </w:r>
+      <w:proofErr w:type="spellStart"/>
+      <w:r>
+        <w:rPr>
+          <w:rFonts w:ascii="Verdana" w:hAnsi="Verdana"/>
+          <w:color w:val="1A1E22"/>
+          <w:sz w:val="17"/>
+          <w:szCs w:val="17"/>
+        </w:rPr>
+        <w:t>s</w:t>
+      </w:r>
+      <w:proofErr w:type="spellEnd"/>
+      <w:r>
+        <w:rPr>
+          <w:rFonts w:ascii="Verdana" w:hAnsi="Verdana"/>
+          <w:color w:val="1A1E22"/>
+          <w:sz w:val="17"/>
+          <w:szCs w:val="17"/>
+        </w:rPr>
+        <w:t xml:space="preserve"> a cyber security practitioner and under mentorship of a science and technology researcher</w:t>
+      </w:r>
+    </w:p>
+    <w:p>
+      <w:pPr>
+        <w:pStyle w:val="NormalWeb"/>
+        <w:numPr>
+          <w:ilvl w:val="1"/>
+          <w:numId w:val="11"/>
+        </w:numPr>
+        <w:spacing w:before="0" w:beforeAutospacing="0" w:after="0" w:afterAutospacing="0"/>
+        <w:textAlignment w:val="baseline"/>
+        <w:rPr>
+          <w:rFonts w:ascii="Verdana" w:hAnsi="Verdana"/>
+          <w:color w:val="1A1E22"/>
+          <w:sz w:val="17"/>
+          <w:szCs w:val="17"/>
+        </w:rPr>
+      </w:pPr>
+      <w:r>
+        <w:rPr>
+          <w:rFonts w:ascii="Verdana" w:hAnsi="Verdana"/>
+          <w:color w:val="1A1E22"/>
+          <w:sz w:val="17"/>
+          <w:szCs w:val="17"/>
+        </w:rPr>
+        <w:t>Currently a Computer Science PhD student at Clemson University</w:t>
+      </w:r>
+    </w:p>
+    <w:p>
+      <w:pPr>
+        <w:pStyle w:val="NormalWeb"/>
+        <w:numPr>
+          <w:ilvl w:val="0"/>
+          <w:numId w:val="11"/>
+        </w:numPr>
+        <w:spacing w:before="0" w:beforeAutospacing="0" w:after="0" w:afterAutospacing="0"/>
+        <w:textAlignment w:val="baseline"/>
+        <w:rPr>
+          <w:rFonts w:ascii="Verdana" w:hAnsi="Verdana"/>
+          <w:color w:val="1A1E22"/>
+          <w:sz w:val="17"/>
+          <w:szCs w:val="17"/>
+        </w:rPr>
+      </w:pPr>
+      <w:r>
+        <w:rPr>
+          <w:rFonts w:ascii="Verdana" w:hAnsi="Verdana"/>
+          <w:color w:val="1A1E22"/>
+          <w:sz w:val="17"/>
+          <w:szCs w:val="17"/>
+        </w:rPr>
+        <w:t>Makayla</w:t>
+      </w:r>
+    </w:p>
+    <w:p>
+      <w:pPr>
+        <w:pStyle w:val="NormalWeb"/>
+        <w:numPr>
+          <w:ilvl w:val="1"/>
+          <w:numId w:val="11"/>
+        </w:numPr>
+        <w:spacing w:before="0" w:beforeAutospacing="0" w:after="0" w:afterAutospacing="0"/>
+        <w:textAlignment w:val="baseline"/>
+        <w:rPr>
+          <w:rFonts w:ascii="Verdana" w:hAnsi="Verdana"/>
+          <w:color w:val="1A1E22"/>
+          <w:sz w:val="17"/>
+          <w:szCs w:val="17"/>
+        </w:rPr>
+      </w:pPr>
+      <w:r>
+        <w:rPr>
+          <w:rFonts w:ascii="Verdana" w:hAnsi="Verdana"/>
+          <w:color w:val="1A1E22"/>
+          <w:sz w:val="17"/>
+          <w:szCs w:val="17"/>
+        </w:rPr>
+        <w:t>Graduated from the University of North Carolina Wilmington with a BS in Computer Science and a concentration in Digital Arts.</w:t>
+      </w:r>
+    </w:p>
+    <w:p>
+      <w:pPr>
+        <w:pStyle w:val="NormalWeb"/>
+        <w:numPr>
+          <w:ilvl w:val="1"/>
+          <w:numId w:val="11"/>
+        </w:numPr>
+        <w:spacing w:before="0" w:beforeAutospacing="0" w:after="0" w:afterAutospacing="0"/>
+        <w:textAlignment w:val="baseline"/>
+        <w:rPr>
+          <w:rFonts w:ascii="Verdana" w:hAnsi="Verdana"/>
+          <w:color w:val="1A1E22"/>
+          <w:sz w:val="17"/>
+          <w:szCs w:val="17"/>
+        </w:rPr>
+      </w:pPr>
+      <w:r>
+        <w:rPr>
+          <w:rFonts w:ascii="Verdana" w:hAnsi="Verdana"/>
+          <w:color w:val="1A1E22"/>
+          <w:sz w:val="17"/>
+          <w:szCs w:val="17"/>
+        </w:rPr>
+        <w:t>Graduating from Clemson University in 2021 with a MS in Computer Science</w:t>
+      </w:r>
+    </w:p>
+    <w:p>
+      <w:pPr>
+        <w:pStyle w:val="NormalWeb"/>
+        <w:numPr>
+          <w:ilvl w:val="1"/>
+          <w:numId w:val="11"/>
+        </w:numPr>
+        <w:spacing w:before="0" w:beforeAutospacing="0" w:after="320" w:afterAutospacing="0"/>
+        <w:textAlignment w:val="baseline"/>
+        <w:rPr>
+          <w:rFonts w:ascii="Verdana" w:hAnsi="Verdana"/>
+          <w:color w:val="1A1E22"/>
+          <w:sz w:val="17"/>
+          <w:szCs w:val="17"/>
+        </w:rPr>
+      </w:pPr>
+      <w:r>
+        <w:rPr>
+          <w:rFonts w:ascii="Verdana" w:hAnsi="Verdana"/>
+          <w:color w:val="1A1E22"/>
+          <w:sz w:val="17"/>
+          <w:szCs w:val="17"/>
+        </w:rPr>
+        <w:t>Currently a Computer Science PhD student at Clemson University</w:t>
+      </w:r>
+    </w:p>
+    <w:p>
+      <w:pPr>
+        <w:pStyle w:val="NormalWeb"/>
+        <w:spacing w:before="0" w:beforeAutospacing="0" w:after="120" w:afterAutospacing="0"/>
+      </w:pPr>
+      <w:r>
+        <w:rPr>
+          <w:rFonts w:ascii="Verdana" w:hAnsi="Verdana"/>
           <w:b/>
           <w:bCs/>
           <w:color w:val="1A1E22"/>
@@ -598,7 +892,7 @@
       </w:r>
       <w:r>
         <w:rPr>
-          <w:rFonts w:ascii="Verdana" w:eastAsia="Times New Roman" w:hAnsi="Verdana" w:cs="Times New Roman"/>
+          <w:rFonts w:ascii="Verdana" w:hAnsi="Verdana"/>
           <w:color w:val="1A1E22"/>
           <w:sz w:val="17"/>
           <w:szCs w:val="17"/>
@@ -608,22 +902,23 @@
     </w:p>
     <w:p>
       <w:pPr>
+        <w:pStyle w:val="NormalWeb"/>
         <w:numPr>
           <w:ilvl w:val="0"/>
-          <w:numId w:val="5"/>
+          <w:numId w:val="12"/>
         </w:numPr>
-        <w:spacing w:before="240" w:after="0" w:line="240" w:lineRule="auto"/>
+        <w:spacing w:before="240" w:beforeAutospacing="0" w:after="0" w:afterAutospacing="0"/>
         <w:textAlignment w:val="baseline"/>
         <w:rPr>
-          <w:rFonts w:ascii="Verdana" w:eastAsia="Times New Roman" w:hAnsi="Verdana" w:cs="Times New Roman"/>
-          <w:color w:val="1A1E22"/>
-          <w:sz w:val="17"/>
-          <w:szCs w:val="17"/>
-        </w:rPr>
-      </w:pPr>
-      <w:r>
-        <w:rPr>
-          <w:rFonts w:ascii="Verdana" w:eastAsia="Times New Roman" w:hAnsi="Verdana" w:cs="Times New Roman"/>
+          <w:rFonts w:ascii="Verdana" w:hAnsi="Verdana"/>
+          <w:color w:val="1A1E22"/>
+          <w:sz w:val="17"/>
+          <w:szCs w:val="17"/>
+        </w:rPr>
+      </w:pPr>
+      <w:r>
+        <w:rPr>
+          <w:rFonts w:ascii="Verdana" w:hAnsi="Verdana"/>
           <w:color w:val="1A1E22"/>
           <w:sz w:val="17"/>
           <w:szCs w:val="17"/>
@@ -633,22 +928,23 @@
     </w:p>
     <w:p>
       <w:pPr>
+        <w:pStyle w:val="NormalWeb"/>
         <w:numPr>
           <w:ilvl w:val="0"/>
-          <w:numId w:val="5"/>
+          <w:numId w:val="12"/>
         </w:numPr>
-        <w:spacing w:after="0" w:line="240" w:lineRule="auto"/>
+        <w:spacing w:before="0" w:beforeAutospacing="0" w:after="0" w:afterAutospacing="0"/>
         <w:textAlignment w:val="baseline"/>
         <w:rPr>
-          <w:rFonts w:ascii="Verdana" w:eastAsia="Times New Roman" w:hAnsi="Verdana" w:cs="Times New Roman"/>
-          <w:color w:val="1A1E22"/>
-          <w:sz w:val="17"/>
-          <w:szCs w:val="17"/>
-        </w:rPr>
-      </w:pPr>
-      <w:r>
-        <w:rPr>
-          <w:rFonts w:ascii="Verdana" w:eastAsia="Times New Roman" w:hAnsi="Verdana" w:cs="Times New Roman"/>
+          <w:rFonts w:ascii="Verdana" w:hAnsi="Verdana"/>
+          <w:color w:val="1A1E22"/>
+          <w:sz w:val="17"/>
+          <w:szCs w:val="17"/>
+        </w:rPr>
+      </w:pPr>
+      <w:r>
+        <w:rPr>
+          <w:rFonts w:ascii="Verdana" w:hAnsi="Verdana"/>
           <w:color w:val="1A1E22"/>
           <w:sz w:val="17"/>
           <w:szCs w:val="17"/>
@@ -658,22 +954,23 @@
     </w:p>
     <w:p>
       <w:pPr>
+        <w:pStyle w:val="NormalWeb"/>
         <w:numPr>
           <w:ilvl w:val="0"/>
-          <w:numId w:val="5"/>
+          <w:numId w:val="12"/>
         </w:numPr>
-        <w:spacing w:after="0" w:line="240" w:lineRule="auto"/>
+        <w:spacing w:before="0" w:beforeAutospacing="0" w:after="0" w:afterAutospacing="0"/>
         <w:textAlignment w:val="baseline"/>
         <w:rPr>
-          <w:rFonts w:ascii="Verdana" w:eastAsia="Times New Roman" w:hAnsi="Verdana" w:cs="Times New Roman"/>
-          <w:color w:val="1A1E22"/>
-          <w:sz w:val="17"/>
-          <w:szCs w:val="17"/>
-        </w:rPr>
-      </w:pPr>
-      <w:r>
-        <w:rPr>
-          <w:rFonts w:ascii="Verdana" w:eastAsia="Times New Roman" w:hAnsi="Verdana" w:cs="Times New Roman"/>
+          <w:rFonts w:ascii="Verdana" w:hAnsi="Verdana"/>
+          <w:color w:val="1A1E22"/>
+          <w:sz w:val="17"/>
+          <w:szCs w:val="17"/>
+        </w:rPr>
+      </w:pPr>
+      <w:r>
+        <w:rPr>
+          <w:rFonts w:ascii="Verdana" w:hAnsi="Verdana"/>
           <w:color w:val="1A1E22"/>
           <w:sz w:val="17"/>
           <w:szCs w:val="17"/>
@@ -683,22 +980,23 @@
     </w:p>
     <w:p>
       <w:pPr>
+        <w:pStyle w:val="NormalWeb"/>
         <w:numPr>
           <w:ilvl w:val="1"/>
-          <w:numId w:val="5"/>
+          <w:numId w:val="12"/>
         </w:numPr>
-        <w:spacing w:after="0" w:line="240" w:lineRule="auto"/>
+        <w:spacing w:before="0" w:beforeAutospacing="0" w:after="0" w:afterAutospacing="0"/>
         <w:textAlignment w:val="baseline"/>
         <w:rPr>
-          <w:rFonts w:ascii="Verdana" w:eastAsia="Times New Roman" w:hAnsi="Verdana" w:cs="Times New Roman"/>
-          <w:color w:val="1A1E22"/>
-          <w:sz w:val="17"/>
-          <w:szCs w:val="17"/>
-        </w:rPr>
-      </w:pPr>
-      <w:r>
-        <w:rPr>
-          <w:rFonts w:ascii="Verdana" w:eastAsia="Times New Roman" w:hAnsi="Verdana" w:cs="Times New Roman"/>
+          <w:rFonts w:ascii="Verdana" w:hAnsi="Verdana"/>
+          <w:color w:val="1A1E22"/>
+          <w:sz w:val="17"/>
+          <w:szCs w:val="17"/>
+        </w:rPr>
+      </w:pPr>
+      <w:r>
+        <w:rPr>
+          <w:rFonts w:ascii="Verdana" w:hAnsi="Verdana"/>
           <w:color w:val="1A1E22"/>
           <w:sz w:val="17"/>
           <w:szCs w:val="17"/>
@@ -708,7 +1006,7 @@
       <w:proofErr w:type="gramStart"/>
       <w:r>
         <w:rPr>
-          <w:rFonts w:ascii="Verdana" w:eastAsia="Times New Roman" w:hAnsi="Verdana" w:cs="Times New Roman"/>
+          <w:rFonts w:ascii="Verdana" w:hAnsi="Verdana"/>
           <w:color w:val="1A1E22"/>
           <w:sz w:val="17"/>
           <w:szCs w:val="17"/>
@@ -718,7 +1016,7 @@
       <w:proofErr w:type="gramEnd"/>
       <w:r>
         <w:rPr>
-          <w:rFonts w:ascii="Verdana" w:eastAsia="Times New Roman" w:hAnsi="Verdana" w:cs="Times New Roman"/>
+          <w:rFonts w:ascii="Verdana" w:hAnsi="Verdana"/>
           <w:color w:val="1A1E22"/>
           <w:sz w:val="17"/>
           <w:szCs w:val="17"/>
@@ -728,43 +1026,54 @@
       <w:hyperlink r:id="rId6" w:history="1">
         <w:r>
           <w:rPr>
-            <w:rFonts w:ascii="Verdana" w:eastAsia="Times New Roman" w:hAnsi="Verdana" w:cs="Times New Roman"/>
+            <w:rStyle w:val="Hyperlink"/>
+            <w:rFonts w:ascii="Verdana" w:hAnsi="Verdana"/>
             <w:color w:val="1155CC"/>
             <w:sz w:val="17"/>
             <w:szCs w:val="17"/>
-            <w:u w:val="single"/>
           </w:rPr>
           <w:t>takes longer than expected</w:t>
         </w:r>
       </w:hyperlink>
       <w:r>
         <w:rPr>
-          <w:rFonts w:ascii="Verdana" w:eastAsia="Times New Roman" w:hAnsi="Verdana" w:cs="Times New Roman"/>
-          <w:color w:val="1A1E22"/>
-          <w:sz w:val="17"/>
-          <w:szCs w:val="17"/>
-        </w:rPr>
-        <w:t>, consider reducing the complexity of the feature if not removing it entirely. If working with sprites, being pixel perfect isn’t a necessity. You can always come back later and polish out the rough edges.</w:t>
-      </w:r>
-    </w:p>
-    <w:p>
-      <w:pPr>
+          <w:rFonts w:ascii="Verdana" w:hAnsi="Verdana"/>
+          <w:color w:val="1A1E22"/>
+          <w:sz w:val="17"/>
+          <w:szCs w:val="17"/>
+        </w:rPr>
+        <w:t xml:space="preserve">, consider reducing the complexity of the feature if not removing it entirely. If </w:t>
+      </w:r>
+      <w:r>
+        <w:rPr>
+          <w:rFonts w:ascii="Verdana" w:hAnsi="Verdana"/>
+          <w:color w:val="1A1E22"/>
+          <w:sz w:val="17"/>
+          <w:szCs w:val="17"/>
+        </w:rPr>
+        <w:lastRenderedPageBreak/>
+        <w:t>working with sprites, being pixel perfect isn’t a necessity. You can always come back later and polish out the rough edges.</w:t>
+      </w:r>
+    </w:p>
+    <w:p>
+      <w:pPr>
+        <w:pStyle w:val="NormalWeb"/>
         <w:numPr>
           <w:ilvl w:val="1"/>
-          <w:numId w:val="5"/>
+          <w:numId w:val="12"/>
         </w:numPr>
-        <w:spacing w:after="0" w:line="240" w:lineRule="auto"/>
+        <w:spacing w:before="0" w:beforeAutospacing="0" w:after="0" w:afterAutospacing="0"/>
         <w:textAlignment w:val="baseline"/>
         <w:rPr>
-          <w:rFonts w:ascii="Verdana" w:eastAsia="Times New Roman" w:hAnsi="Verdana" w:cs="Times New Roman"/>
-          <w:color w:val="1A1E22"/>
-          <w:sz w:val="17"/>
-          <w:szCs w:val="17"/>
-        </w:rPr>
-      </w:pPr>
-      <w:r>
-        <w:rPr>
-          <w:rFonts w:ascii="Verdana" w:eastAsia="Times New Roman" w:hAnsi="Verdana" w:cs="Times New Roman"/>
+          <w:rFonts w:ascii="Verdana" w:hAnsi="Verdana"/>
+          <w:color w:val="1A1E22"/>
+          <w:sz w:val="17"/>
+          <w:szCs w:val="17"/>
+        </w:rPr>
+      </w:pPr>
+      <w:r>
+        <w:rPr>
+          <w:rFonts w:ascii="Verdana" w:hAnsi="Verdana"/>
           <w:color w:val="1A1E22"/>
           <w:sz w:val="17"/>
           <w:szCs w:val="17"/>
@@ -774,22 +1083,23 @@
     </w:p>
     <w:p>
       <w:pPr>
+        <w:pStyle w:val="NormalWeb"/>
         <w:numPr>
           <w:ilvl w:val="1"/>
-          <w:numId w:val="5"/>
+          <w:numId w:val="12"/>
         </w:numPr>
-        <w:spacing w:after="0" w:line="240" w:lineRule="auto"/>
+        <w:spacing w:before="0" w:beforeAutospacing="0" w:after="0" w:afterAutospacing="0"/>
         <w:textAlignment w:val="baseline"/>
         <w:rPr>
-          <w:rFonts w:ascii="Verdana" w:eastAsia="Times New Roman" w:hAnsi="Verdana" w:cs="Times New Roman"/>
-          <w:color w:val="1A1E22"/>
-          <w:sz w:val="17"/>
-          <w:szCs w:val="17"/>
-        </w:rPr>
-      </w:pPr>
-      <w:r>
-        <w:rPr>
-          <w:rFonts w:ascii="Verdana" w:eastAsia="Times New Roman" w:hAnsi="Verdana" w:cs="Times New Roman"/>
+          <w:rFonts w:ascii="Verdana" w:hAnsi="Verdana"/>
+          <w:color w:val="1A1E22"/>
+          <w:sz w:val="17"/>
+          <w:szCs w:val="17"/>
+        </w:rPr>
+      </w:pPr>
+      <w:r>
+        <w:rPr>
+          <w:rFonts w:ascii="Verdana" w:hAnsi="Verdana"/>
           <w:color w:val="1A1E22"/>
           <w:sz w:val="17"/>
           <w:szCs w:val="17"/>
@@ -799,22 +1109,23 @@
     </w:p>
     <w:p>
       <w:pPr>
+        <w:pStyle w:val="NormalWeb"/>
         <w:numPr>
           <w:ilvl w:val="1"/>
-          <w:numId w:val="5"/>
+          <w:numId w:val="12"/>
         </w:numPr>
-        <w:spacing w:after="360" w:line="240" w:lineRule="auto"/>
+        <w:spacing w:before="0" w:beforeAutospacing="0" w:after="360" w:afterAutospacing="0"/>
         <w:textAlignment w:val="baseline"/>
         <w:rPr>
-          <w:rFonts w:ascii="Verdana" w:eastAsia="Times New Roman" w:hAnsi="Verdana" w:cs="Times New Roman"/>
-          <w:color w:val="1A1E22"/>
-          <w:sz w:val="17"/>
-          <w:szCs w:val="17"/>
-        </w:rPr>
-      </w:pPr>
-      <w:r>
-        <w:rPr>
-          <w:rFonts w:ascii="Verdana" w:eastAsia="Times New Roman" w:hAnsi="Verdana" w:cs="Times New Roman"/>
+          <w:rFonts w:ascii="Verdana" w:hAnsi="Verdana"/>
+          <w:color w:val="1A1E22"/>
+          <w:sz w:val="17"/>
+          <w:szCs w:val="17"/>
+        </w:rPr>
+      </w:pPr>
+      <w:r>
+        <w:rPr>
+          <w:rFonts w:ascii="Verdana" w:hAnsi="Verdana"/>
           <w:color w:val="1A1E22"/>
           <w:sz w:val="17"/>
           <w:szCs w:val="17"/>
@@ -823,7 +1134,7 @@
       </w:r>
       <w:r>
         <w:rPr>
-          <w:rFonts w:ascii="Segoe UI Emoji" w:eastAsia="Times New Roman" w:hAnsi="Segoe UI Emoji" w:cs="Segoe UI Emoji"/>
+          <w:rFonts w:ascii="Segoe UI Emoji" w:hAnsi="Segoe UI Emoji" w:cs="Segoe UI Emoji"/>
           <w:color w:val="1A1E22"/>
           <w:sz w:val="17"/>
           <w:szCs w:val="17"/>
@@ -833,16 +1144,12 @@
     </w:p>
     <w:p>
       <w:pPr>
-        <w:spacing w:after="80" w:line="240" w:lineRule="auto"/>
-        <w:rPr>
-          <w:rFonts w:ascii="Times New Roman" w:eastAsia="Times New Roman" w:hAnsi="Times New Roman" w:cs="Times New Roman"/>
-          <w:sz w:val="24"/>
-          <w:szCs w:val="24"/>
-        </w:rPr>
-      </w:pPr>
-      <w:r>
-        <w:rPr>
-          <w:rFonts w:ascii="Verdana" w:eastAsia="Times New Roman" w:hAnsi="Verdana" w:cs="Times New Roman"/>
+        <w:pStyle w:val="NormalWeb"/>
+        <w:spacing w:before="0" w:beforeAutospacing="0" w:after="80" w:afterAutospacing="0"/>
+      </w:pPr>
+      <w:r>
+        <w:rPr>
+          <w:rFonts w:ascii="Verdana" w:hAnsi="Verdana"/>
           <w:b/>
           <w:bCs/>
           <w:color w:val="1A1E22"/>
@@ -855,22 +1162,23 @@
     </w:p>
     <w:p>
       <w:pPr>
+        <w:pStyle w:val="NormalWeb"/>
         <w:numPr>
           <w:ilvl w:val="0"/>
-          <w:numId w:val="6"/>
+          <w:numId w:val="13"/>
         </w:numPr>
-        <w:spacing w:before="240" w:after="0" w:line="240" w:lineRule="auto"/>
+        <w:spacing w:before="240" w:beforeAutospacing="0" w:after="0" w:afterAutospacing="0"/>
         <w:textAlignment w:val="baseline"/>
         <w:rPr>
-          <w:rFonts w:ascii="Verdana" w:eastAsia="Times New Roman" w:hAnsi="Verdana" w:cs="Times New Roman"/>
-          <w:color w:val="1A1E22"/>
-          <w:sz w:val="17"/>
-          <w:szCs w:val="17"/>
-        </w:rPr>
-      </w:pPr>
-      <w:r>
-        <w:rPr>
-          <w:rFonts w:ascii="Verdana" w:eastAsia="Times New Roman" w:hAnsi="Verdana" w:cs="Times New Roman"/>
+          <w:rFonts w:ascii="Verdana" w:hAnsi="Verdana"/>
+          <w:color w:val="1A1E22"/>
+          <w:sz w:val="17"/>
+          <w:szCs w:val="17"/>
+        </w:rPr>
+      </w:pPr>
+      <w:r>
+        <w:rPr>
+          <w:rFonts w:ascii="Verdana" w:hAnsi="Verdana"/>
           <w:color w:val="1A1E22"/>
           <w:sz w:val="17"/>
           <w:szCs w:val="17"/>
@@ -880,22 +1188,23 @@
     </w:p>
     <w:p>
       <w:pPr>
+        <w:pStyle w:val="NormalWeb"/>
         <w:numPr>
           <w:ilvl w:val="0"/>
-          <w:numId w:val="6"/>
+          <w:numId w:val="13"/>
         </w:numPr>
-        <w:spacing w:after="0" w:line="240" w:lineRule="auto"/>
+        <w:spacing w:before="0" w:beforeAutospacing="0" w:after="0" w:afterAutospacing="0"/>
         <w:textAlignment w:val="baseline"/>
         <w:rPr>
-          <w:rFonts w:ascii="Verdana" w:eastAsia="Times New Roman" w:hAnsi="Verdana" w:cs="Times New Roman"/>
-          <w:color w:val="1A1E22"/>
-          <w:sz w:val="17"/>
-          <w:szCs w:val="17"/>
-        </w:rPr>
-      </w:pPr>
-      <w:r>
-        <w:rPr>
-          <w:rFonts w:ascii="Verdana" w:eastAsia="Times New Roman" w:hAnsi="Verdana" w:cs="Times New Roman"/>
+          <w:rFonts w:ascii="Verdana" w:hAnsi="Verdana"/>
+          <w:color w:val="1A1E22"/>
+          <w:sz w:val="17"/>
+          <w:szCs w:val="17"/>
+        </w:rPr>
+      </w:pPr>
+      <w:r>
+        <w:rPr>
+          <w:rFonts w:ascii="Verdana" w:hAnsi="Verdana"/>
           <w:color w:val="1A1E22"/>
           <w:sz w:val="17"/>
           <w:szCs w:val="17"/>
@@ -905,22 +1214,23 @@
     </w:p>
     <w:p>
       <w:pPr>
+        <w:pStyle w:val="NormalWeb"/>
         <w:numPr>
           <w:ilvl w:val="0"/>
-          <w:numId w:val="6"/>
+          <w:numId w:val="13"/>
         </w:numPr>
-        <w:spacing w:after="0" w:line="240" w:lineRule="auto"/>
+        <w:spacing w:before="0" w:beforeAutospacing="0" w:after="0" w:afterAutospacing="0"/>
         <w:textAlignment w:val="baseline"/>
         <w:rPr>
-          <w:rFonts w:ascii="Verdana" w:eastAsia="Times New Roman" w:hAnsi="Verdana" w:cs="Times New Roman"/>
-          <w:color w:val="1A1E22"/>
-          <w:sz w:val="17"/>
-          <w:szCs w:val="17"/>
-        </w:rPr>
-      </w:pPr>
-      <w:r>
-        <w:rPr>
-          <w:rFonts w:ascii="Verdana" w:eastAsia="Times New Roman" w:hAnsi="Verdana" w:cs="Times New Roman"/>
+          <w:rFonts w:ascii="Verdana" w:hAnsi="Verdana"/>
+          <w:color w:val="1A1E22"/>
+          <w:sz w:val="17"/>
+          <w:szCs w:val="17"/>
+        </w:rPr>
+      </w:pPr>
+      <w:r>
+        <w:rPr>
+          <w:rFonts w:ascii="Verdana" w:hAnsi="Verdana"/>
           <w:color w:val="1A1E22"/>
           <w:sz w:val="17"/>
           <w:szCs w:val="17"/>
@@ -930,23 +1240,23 @@
     </w:p>
     <w:p>
       <w:pPr>
+        <w:pStyle w:val="NormalWeb"/>
         <w:numPr>
           <w:ilvl w:val="1"/>
-          <w:numId w:val="7"/>
+          <w:numId w:val="14"/>
         </w:numPr>
-        <w:spacing w:after="0" w:line="240" w:lineRule="auto"/>
-        <w:ind w:left="1440" w:hanging="360"/>
+        <w:spacing w:before="0" w:beforeAutospacing="0" w:after="0" w:afterAutospacing="0"/>
         <w:textAlignment w:val="baseline"/>
         <w:rPr>
-          <w:rFonts w:ascii="Verdana" w:eastAsia="Times New Roman" w:hAnsi="Verdana" w:cs="Times New Roman"/>
-          <w:color w:val="1A1E22"/>
-          <w:sz w:val="17"/>
-          <w:szCs w:val="17"/>
-        </w:rPr>
-      </w:pPr>
-      <w:r>
-        <w:rPr>
-          <w:rFonts w:ascii="Verdana" w:eastAsia="Times New Roman" w:hAnsi="Verdana" w:cs="Times New Roman"/>
+          <w:rFonts w:ascii="Verdana" w:hAnsi="Verdana"/>
+          <w:color w:val="1A1E22"/>
+          <w:sz w:val="17"/>
+          <w:szCs w:val="17"/>
+        </w:rPr>
+      </w:pPr>
+      <w:r>
+        <w:rPr>
+          <w:rFonts w:ascii="Verdana" w:hAnsi="Verdana"/>
           <w:color w:val="1A1E22"/>
           <w:sz w:val="17"/>
           <w:szCs w:val="17"/>
@@ -956,23 +1266,23 @@
     </w:p>
     <w:p>
       <w:pPr>
+        <w:pStyle w:val="NormalWeb"/>
         <w:numPr>
           <w:ilvl w:val="1"/>
-          <w:numId w:val="7"/>
+          <w:numId w:val="14"/>
         </w:numPr>
-        <w:spacing w:after="0" w:line="240" w:lineRule="auto"/>
-        <w:ind w:left="1440" w:hanging="360"/>
+        <w:spacing w:before="0" w:beforeAutospacing="0" w:after="0" w:afterAutospacing="0"/>
         <w:textAlignment w:val="baseline"/>
         <w:rPr>
-          <w:rFonts w:ascii="Verdana" w:eastAsia="Times New Roman" w:hAnsi="Verdana" w:cs="Times New Roman"/>
-          <w:color w:val="1A1E22"/>
-          <w:sz w:val="17"/>
-          <w:szCs w:val="17"/>
-        </w:rPr>
-      </w:pPr>
-      <w:r>
-        <w:rPr>
-          <w:rFonts w:ascii="Verdana" w:eastAsia="Times New Roman" w:hAnsi="Verdana" w:cs="Times New Roman"/>
+          <w:rFonts w:ascii="Verdana" w:hAnsi="Verdana"/>
+          <w:color w:val="1A1E22"/>
+          <w:sz w:val="17"/>
+          <w:szCs w:val="17"/>
+        </w:rPr>
+      </w:pPr>
+      <w:r>
+        <w:rPr>
+          <w:rFonts w:ascii="Verdana" w:hAnsi="Verdana"/>
           <w:color w:val="1A1E22"/>
           <w:sz w:val="17"/>
           <w:szCs w:val="17"/>
@@ -982,23 +1292,23 @@
     </w:p>
     <w:p>
       <w:pPr>
+        <w:pStyle w:val="NormalWeb"/>
         <w:numPr>
           <w:ilvl w:val="1"/>
-          <w:numId w:val="7"/>
+          <w:numId w:val="14"/>
         </w:numPr>
-        <w:spacing w:after="320" w:line="240" w:lineRule="auto"/>
-        <w:ind w:left="1440" w:hanging="360"/>
+        <w:spacing w:before="0" w:beforeAutospacing="0" w:after="320" w:afterAutospacing="0"/>
         <w:textAlignment w:val="baseline"/>
         <w:rPr>
-          <w:rFonts w:ascii="Verdana" w:eastAsia="Times New Roman" w:hAnsi="Verdana" w:cs="Times New Roman"/>
-          <w:color w:val="1A1E22"/>
-          <w:sz w:val="17"/>
-          <w:szCs w:val="17"/>
-        </w:rPr>
-      </w:pPr>
-      <w:r>
-        <w:rPr>
-          <w:rFonts w:ascii="Verdana" w:eastAsia="Times New Roman" w:hAnsi="Verdana" w:cs="Times New Roman"/>
+          <w:rFonts w:ascii="Verdana" w:hAnsi="Verdana"/>
+          <w:color w:val="1A1E22"/>
+          <w:sz w:val="17"/>
+          <w:szCs w:val="17"/>
+        </w:rPr>
+      </w:pPr>
+      <w:r>
+        <w:rPr>
+          <w:rFonts w:ascii="Verdana" w:hAnsi="Verdana"/>
           <w:color w:val="1A1E22"/>
           <w:sz w:val="17"/>
           <w:szCs w:val="17"/>
@@ -1133,6 +1443,715 @@
     </w:lvl>
   </w:abstractNum>
   <w:abstractNum w:abstractNumId="1" w15:restartNumberingAfterBreak="0">
+    <w:nsid w:val="0F27714B"/>
+    <w:multiLevelType w:val="multilevel"/>
+    <w:tmpl w:val="36AA996C"/>
+    <w:lvl w:ilvl="0">
+      <w:start w:val="1"/>
+      <w:numFmt w:val="bullet"/>
+      <w:lvlText w:val=""/>
+      <w:lvlJc w:val="left"/>
+      <w:pPr>
+        <w:tabs>
+          <w:tab w:val="num" w:pos="720"/>
+        </w:tabs>
+        <w:ind w:left="720" w:hanging="360"/>
+      </w:pPr>
+      <w:rPr>
+        <w:rFonts w:ascii="Symbol" w:hAnsi="Symbol" w:hint="default"/>
+        <w:sz w:val="20"/>
+      </w:rPr>
+    </w:lvl>
+    <w:lvl w:ilvl="1" w:tentative="1">
+      <w:start w:val="1"/>
+      <w:numFmt w:val="bullet"/>
+      <w:lvlText w:val="o"/>
+      <w:lvlJc w:val="left"/>
+      <w:pPr>
+        <w:tabs>
+          <w:tab w:val="num" w:pos="1440"/>
+        </w:tabs>
+        <w:ind w:left="1440" w:hanging="360"/>
+      </w:pPr>
+      <w:rPr>
+        <w:rFonts w:ascii="Courier New" w:hAnsi="Courier New" w:hint="default"/>
+        <w:sz w:val="20"/>
+      </w:rPr>
+    </w:lvl>
+    <w:lvl w:ilvl="2" w:tentative="1">
+      <w:start w:val="1"/>
+      <w:numFmt w:val="bullet"/>
+      <w:lvlText w:val=""/>
+      <w:lvlJc w:val="left"/>
+      <w:pPr>
+        <w:tabs>
+          <w:tab w:val="num" w:pos="2160"/>
+        </w:tabs>
+        <w:ind w:left="2160" w:hanging="360"/>
+      </w:pPr>
+      <w:rPr>
+        <w:rFonts w:ascii="Wingdings" w:hAnsi="Wingdings" w:hint="default"/>
+        <w:sz w:val="20"/>
+      </w:rPr>
+    </w:lvl>
+    <w:lvl w:ilvl="3" w:tentative="1">
+      <w:start w:val="1"/>
+      <w:numFmt w:val="bullet"/>
+      <w:lvlText w:val=""/>
+      <w:lvlJc w:val="left"/>
+      <w:pPr>
+        <w:tabs>
+          <w:tab w:val="num" w:pos="2880"/>
+        </w:tabs>
+        <w:ind w:left="2880" w:hanging="360"/>
+      </w:pPr>
+      <w:rPr>
+        <w:rFonts w:ascii="Wingdings" w:hAnsi="Wingdings" w:hint="default"/>
+        <w:sz w:val="20"/>
+      </w:rPr>
+    </w:lvl>
+    <w:lvl w:ilvl="4" w:tentative="1">
+      <w:start w:val="1"/>
+      <w:numFmt w:val="bullet"/>
+      <w:lvlText w:val=""/>
+      <w:lvlJc w:val="left"/>
+      <w:pPr>
+        <w:tabs>
+          <w:tab w:val="num" w:pos="3600"/>
+        </w:tabs>
+        <w:ind w:left="3600" w:hanging="360"/>
+      </w:pPr>
+      <w:rPr>
+        <w:rFonts w:ascii="Wingdings" w:hAnsi="Wingdings" w:hint="default"/>
+        <w:sz w:val="20"/>
+      </w:rPr>
+    </w:lvl>
+    <w:lvl w:ilvl="5" w:tentative="1">
+      <w:start w:val="1"/>
+      <w:numFmt w:val="bullet"/>
+      <w:lvlText w:val=""/>
+      <w:lvlJc w:val="left"/>
+      <w:pPr>
+        <w:tabs>
+          <w:tab w:val="num" w:pos="4320"/>
+        </w:tabs>
+        <w:ind w:left="4320" w:hanging="360"/>
+      </w:pPr>
+      <w:rPr>
+        <w:rFonts w:ascii="Wingdings" w:hAnsi="Wingdings" w:hint="default"/>
+        <w:sz w:val="20"/>
+      </w:rPr>
+    </w:lvl>
+    <w:lvl w:ilvl="6" w:tentative="1">
+      <w:start w:val="1"/>
+      <w:numFmt w:val="bullet"/>
+      <w:lvlText w:val=""/>
+      <w:lvlJc w:val="left"/>
+      <w:pPr>
+        <w:tabs>
+          <w:tab w:val="num" w:pos="5040"/>
+        </w:tabs>
+        <w:ind w:left="5040" w:hanging="360"/>
+      </w:pPr>
+      <w:rPr>
+        <w:rFonts w:ascii="Wingdings" w:hAnsi="Wingdings" w:hint="default"/>
+        <w:sz w:val="20"/>
+      </w:rPr>
+    </w:lvl>
+    <w:lvl w:ilvl="7" w:tentative="1">
+      <w:start w:val="1"/>
+      <w:numFmt w:val="bullet"/>
+      <w:lvlText w:val=""/>
+      <w:lvlJc w:val="left"/>
+      <w:pPr>
+        <w:tabs>
+          <w:tab w:val="num" w:pos="5760"/>
+        </w:tabs>
+        <w:ind w:left="5760" w:hanging="360"/>
+      </w:pPr>
+      <w:rPr>
+        <w:rFonts w:ascii="Wingdings" w:hAnsi="Wingdings" w:hint="default"/>
+        <w:sz w:val="20"/>
+      </w:rPr>
+    </w:lvl>
+    <w:lvl w:ilvl="8" w:tentative="1">
+      <w:start w:val="1"/>
+      <w:numFmt w:val="bullet"/>
+      <w:lvlText w:val=""/>
+      <w:lvlJc w:val="left"/>
+      <w:pPr>
+        <w:tabs>
+          <w:tab w:val="num" w:pos="6480"/>
+        </w:tabs>
+        <w:ind w:left="6480" w:hanging="360"/>
+      </w:pPr>
+      <w:rPr>
+        <w:rFonts w:ascii="Wingdings" w:hAnsi="Wingdings" w:hint="default"/>
+        <w:sz w:val="20"/>
+      </w:rPr>
+    </w:lvl>
+  </w:abstractNum>
+  <w:abstractNum w:abstractNumId="2" w15:restartNumberingAfterBreak="0">
+    <w:nsid w:val="138E7572"/>
+    <w:multiLevelType w:val="multilevel"/>
+    <w:tmpl w:val="CD7A3510"/>
+    <w:lvl w:ilvl="0">
+      <w:start w:val="1"/>
+      <w:numFmt w:val="bullet"/>
+      <w:lvlText w:val=""/>
+      <w:lvlJc w:val="left"/>
+      <w:pPr>
+        <w:tabs>
+          <w:tab w:val="num" w:pos="720"/>
+        </w:tabs>
+        <w:ind w:left="720" w:hanging="360"/>
+      </w:pPr>
+      <w:rPr>
+        <w:rFonts w:ascii="Symbol" w:hAnsi="Symbol" w:hint="default"/>
+        <w:sz w:val="20"/>
+      </w:rPr>
+    </w:lvl>
+    <w:lvl w:ilvl="1" w:tentative="1">
+      <w:start w:val="1"/>
+      <w:numFmt w:val="bullet"/>
+      <w:lvlText w:val="o"/>
+      <w:lvlJc w:val="left"/>
+      <w:pPr>
+        <w:tabs>
+          <w:tab w:val="num" w:pos="1440"/>
+        </w:tabs>
+        <w:ind w:left="1440" w:hanging="360"/>
+      </w:pPr>
+      <w:rPr>
+        <w:rFonts w:ascii="Courier New" w:hAnsi="Courier New" w:hint="default"/>
+        <w:sz w:val="20"/>
+      </w:rPr>
+    </w:lvl>
+    <w:lvl w:ilvl="2" w:tentative="1">
+      <w:start w:val="1"/>
+      <w:numFmt w:val="bullet"/>
+      <w:lvlText w:val=""/>
+      <w:lvlJc w:val="left"/>
+      <w:pPr>
+        <w:tabs>
+          <w:tab w:val="num" w:pos="2160"/>
+        </w:tabs>
+        <w:ind w:left="2160" w:hanging="360"/>
+      </w:pPr>
+      <w:rPr>
+        <w:rFonts w:ascii="Wingdings" w:hAnsi="Wingdings" w:hint="default"/>
+        <w:sz w:val="20"/>
+      </w:rPr>
+    </w:lvl>
+    <w:lvl w:ilvl="3" w:tentative="1">
+      <w:start w:val="1"/>
+      <w:numFmt w:val="bullet"/>
+      <w:lvlText w:val=""/>
+      <w:lvlJc w:val="left"/>
+      <w:pPr>
+        <w:tabs>
+          <w:tab w:val="num" w:pos="2880"/>
+        </w:tabs>
+        <w:ind w:left="2880" w:hanging="360"/>
+      </w:pPr>
+      <w:rPr>
+        <w:rFonts w:ascii="Wingdings" w:hAnsi="Wingdings" w:hint="default"/>
+        <w:sz w:val="20"/>
+      </w:rPr>
+    </w:lvl>
+    <w:lvl w:ilvl="4" w:tentative="1">
+      <w:start w:val="1"/>
+      <w:numFmt w:val="bullet"/>
+      <w:lvlText w:val=""/>
+      <w:lvlJc w:val="left"/>
+      <w:pPr>
+        <w:tabs>
+          <w:tab w:val="num" w:pos="3600"/>
+        </w:tabs>
+        <w:ind w:left="3600" w:hanging="360"/>
+      </w:pPr>
+      <w:rPr>
+        <w:rFonts w:ascii="Wingdings" w:hAnsi="Wingdings" w:hint="default"/>
+        <w:sz w:val="20"/>
+      </w:rPr>
+    </w:lvl>
+    <w:lvl w:ilvl="5" w:tentative="1">
+      <w:start w:val="1"/>
+      <w:numFmt w:val="bullet"/>
+      <w:lvlText w:val=""/>
+      <w:lvlJc w:val="left"/>
+      <w:pPr>
+        <w:tabs>
+          <w:tab w:val="num" w:pos="4320"/>
+        </w:tabs>
+        <w:ind w:left="4320" w:hanging="360"/>
+      </w:pPr>
+      <w:rPr>
+        <w:rFonts w:ascii="Wingdings" w:hAnsi="Wingdings" w:hint="default"/>
+        <w:sz w:val="20"/>
+      </w:rPr>
+    </w:lvl>
+    <w:lvl w:ilvl="6" w:tentative="1">
+      <w:start w:val="1"/>
+      <w:numFmt w:val="bullet"/>
+      <w:lvlText w:val=""/>
+      <w:lvlJc w:val="left"/>
+      <w:pPr>
+        <w:tabs>
+          <w:tab w:val="num" w:pos="5040"/>
+        </w:tabs>
+        <w:ind w:left="5040" w:hanging="360"/>
+      </w:pPr>
+      <w:rPr>
+        <w:rFonts w:ascii="Wingdings" w:hAnsi="Wingdings" w:hint="default"/>
+        <w:sz w:val="20"/>
+      </w:rPr>
+    </w:lvl>
+    <w:lvl w:ilvl="7" w:tentative="1">
+      <w:start w:val="1"/>
+      <w:numFmt w:val="bullet"/>
+      <w:lvlText w:val=""/>
+      <w:lvlJc w:val="left"/>
+      <w:pPr>
+        <w:tabs>
+          <w:tab w:val="num" w:pos="5760"/>
+        </w:tabs>
+        <w:ind w:left="5760" w:hanging="360"/>
+      </w:pPr>
+      <w:rPr>
+        <w:rFonts w:ascii="Wingdings" w:hAnsi="Wingdings" w:hint="default"/>
+        <w:sz w:val="20"/>
+      </w:rPr>
+    </w:lvl>
+    <w:lvl w:ilvl="8" w:tentative="1">
+      <w:start w:val="1"/>
+      <w:numFmt w:val="bullet"/>
+      <w:lvlText w:val=""/>
+      <w:lvlJc w:val="left"/>
+      <w:pPr>
+        <w:tabs>
+          <w:tab w:val="num" w:pos="6480"/>
+        </w:tabs>
+        <w:ind w:left="6480" w:hanging="360"/>
+      </w:pPr>
+      <w:rPr>
+        <w:rFonts w:ascii="Wingdings" w:hAnsi="Wingdings" w:hint="default"/>
+        <w:sz w:val="20"/>
+      </w:rPr>
+    </w:lvl>
+  </w:abstractNum>
+  <w:abstractNum w:abstractNumId="3" w15:restartNumberingAfterBreak="0">
+    <w:nsid w:val="1D980B00"/>
+    <w:multiLevelType w:val="multilevel"/>
+    <w:tmpl w:val="733EA256"/>
+    <w:lvl w:ilvl="0">
+      <w:start w:val="1"/>
+      <w:numFmt w:val="bullet"/>
+      <w:lvlText w:val=""/>
+      <w:lvlJc w:val="left"/>
+      <w:pPr>
+        <w:tabs>
+          <w:tab w:val="num" w:pos="720"/>
+        </w:tabs>
+        <w:ind w:left="720" w:hanging="360"/>
+      </w:pPr>
+      <w:rPr>
+        <w:rFonts w:ascii="Symbol" w:hAnsi="Symbol" w:hint="default"/>
+        <w:sz w:val="20"/>
+      </w:rPr>
+    </w:lvl>
+    <w:lvl w:ilvl="1">
+      <w:start w:val="1"/>
+      <w:numFmt w:val="bullet"/>
+      <w:lvlText w:val="o"/>
+      <w:lvlJc w:val="left"/>
+      <w:pPr>
+        <w:tabs>
+          <w:tab w:val="num" w:pos="1440"/>
+        </w:tabs>
+        <w:ind w:left="1440" w:hanging="360"/>
+      </w:pPr>
+      <w:rPr>
+        <w:rFonts w:ascii="Courier New" w:hAnsi="Courier New" w:hint="default"/>
+        <w:sz w:val="20"/>
+      </w:rPr>
+    </w:lvl>
+    <w:lvl w:ilvl="2" w:tentative="1">
+      <w:start w:val="1"/>
+      <w:numFmt w:val="bullet"/>
+      <w:lvlText w:val=""/>
+      <w:lvlJc w:val="left"/>
+      <w:pPr>
+        <w:tabs>
+          <w:tab w:val="num" w:pos="2160"/>
+        </w:tabs>
+        <w:ind w:left="2160" w:hanging="360"/>
+      </w:pPr>
+      <w:rPr>
+        <w:rFonts w:ascii="Wingdings" w:hAnsi="Wingdings" w:hint="default"/>
+        <w:sz w:val="20"/>
+      </w:rPr>
+    </w:lvl>
+    <w:lvl w:ilvl="3" w:tentative="1">
+      <w:start w:val="1"/>
+      <w:numFmt w:val="bullet"/>
+      <w:lvlText w:val=""/>
+      <w:lvlJc w:val="left"/>
+      <w:pPr>
+        <w:tabs>
+          <w:tab w:val="num" w:pos="2880"/>
+        </w:tabs>
+        <w:ind w:left="2880" w:hanging="360"/>
+      </w:pPr>
+      <w:rPr>
+        <w:rFonts w:ascii="Wingdings" w:hAnsi="Wingdings" w:hint="default"/>
+        <w:sz w:val="20"/>
+      </w:rPr>
+    </w:lvl>
+    <w:lvl w:ilvl="4" w:tentative="1">
+      <w:start w:val="1"/>
+      <w:numFmt w:val="bullet"/>
+      <w:lvlText w:val=""/>
+      <w:lvlJc w:val="left"/>
+      <w:pPr>
+        <w:tabs>
+          <w:tab w:val="num" w:pos="3600"/>
+        </w:tabs>
+        <w:ind w:left="3600" w:hanging="360"/>
+      </w:pPr>
+      <w:rPr>
+        <w:rFonts w:ascii="Wingdings" w:hAnsi="Wingdings" w:hint="default"/>
+        <w:sz w:val="20"/>
+      </w:rPr>
+    </w:lvl>
+    <w:lvl w:ilvl="5" w:tentative="1">
+      <w:start w:val="1"/>
+      <w:numFmt w:val="bullet"/>
+      <w:lvlText w:val=""/>
+      <w:lvlJc w:val="left"/>
+      <w:pPr>
+        <w:tabs>
+          <w:tab w:val="num" w:pos="4320"/>
+        </w:tabs>
+        <w:ind w:left="4320" w:hanging="360"/>
+      </w:pPr>
+      <w:rPr>
+        <w:rFonts w:ascii="Wingdings" w:hAnsi="Wingdings" w:hint="default"/>
+        <w:sz w:val="20"/>
+      </w:rPr>
+    </w:lvl>
+    <w:lvl w:ilvl="6" w:tentative="1">
+      <w:start w:val="1"/>
+      <w:numFmt w:val="bullet"/>
+      <w:lvlText w:val=""/>
+      <w:lvlJc w:val="left"/>
+      <w:pPr>
+        <w:tabs>
+          <w:tab w:val="num" w:pos="5040"/>
+        </w:tabs>
+        <w:ind w:left="5040" w:hanging="360"/>
+      </w:pPr>
+      <w:rPr>
+        <w:rFonts w:ascii="Wingdings" w:hAnsi="Wingdings" w:hint="default"/>
+        <w:sz w:val="20"/>
+      </w:rPr>
+    </w:lvl>
+    <w:lvl w:ilvl="7" w:tentative="1">
+      <w:start w:val="1"/>
+      <w:numFmt w:val="bullet"/>
+      <w:lvlText w:val=""/>
+      <w:lvlJc w:val="left"/>
+      <w:pPr>
+        <w:tabs>
+          <w:tab w:val="num" w:pos="5760"/>
+        </w:tabs>
+        <w:ind w:left="5760" w:hanging="360"/>
+      </w:pPr>
+      <w:rPr>
+        <w:rFonts w:ascii="Wingdings" w:hAnsi="Wingdings" w:hint="default"/>
+        <w:sz w:val="20"/>
+      </w:rPr>
+    </w:lvl>
+    <w:lvl w:ilvl="8" w:tentative="1">
+      <w:start w:val="1"/>
+      <w:numFmt w:val="bullet"/>
+      <w:lvlText w:val=""/>
+      <w:lvlJc w:val="left"/>
+      <w:pPr>
+        <w:tabs>
+          <w:tab w:val="num" w:pos="6480"/>
+        </w:tabs>
+        <w:ind w:left="6480" w:hanging="360"/>
+      </w:pPr>
+      <w:rPr>
+        <w:rFonts w:ascii="Wingdings" w:hAnsi="Wingdings" w:hint="default"/>
+        <w:sz w:val="20"/>
+      </w:rPr>
+    </w:lvl>
+  </w:abstractNum>
+  <w:abstractNum w:abstractNumId="4" w15:restartNumberingAfterBreak="0">
+    <w:nsid w:val="1DBF5EDE"/>
+    <w:multiLevelType w:val="multilevel"/>
+    <w:tmpl w:val="5B7AB392"/>
+    <w:lvl w:ilvl="0">
+      <w:start w:val="1"/>
+      <w:numFmt w:val="decimal"/>
+      <w:lvlText w:val="%1."/>
+      <w:lvlJc w:val="left"/>
+      <w:pPr>
+        <w:tabs>
+          <w:tab w:val="num" w:pos="720"/>
+        </w:tabs>
+        <w:ind w:left="720" w:hanging="360"/>
+      </w:pPr>
+    </w:lvl>
+    <w:lvl w:ilvl="1">
+      <w:start w:val="1"/>
+      <w:numFmt w:val="decimal"/>
+      <w:lvlText w:val="%2."/>
+      <w:lvlJc w:val="left"/>
+      <w:pPr>
+        <w:tabs>
+          <w:tab w:val="num" w:pos="1440"/>
+        </w:tabs>
+        <w:ind w:left="1440" w:hanging="360"/>
+      </w:pPr>
+    </w:lvl>
+    <w:lvl w:ilvl="2" w:tentative="1">
+      <w:start w:val="1"/>
+      <w:numFmt w:val="decimal"/>
+      <w:lvlText w:val="%3."/>
+      <w:lvlJc w:val="left"/>
+      <w:pPr>
+        <w:tabs>
+          <w:tab w:val="num" w:pos="2160"/>
+        </w:tabs>
+        <w:ind w:left="2160" w:hanging="360"/>
+      </w:pPr>
+    </w:lvl>
+    <w:lvl w:ilvl="3" w:tentative="1">
+      <w:start w:val="1"/>
+      <w:numFmt w:val="decimal"/>
+      <w:lvlText w:val="%4."/>
+      <w:lvlJc w:val="left"/>
+      <w:pPr>
+        <w:tabs>
+          <w:tab w:val="num" w:pos="2880"/>
+        </w:tabs>
+        <w:ind w:left="2880" w:hanging="360"/>
+      </w:pPr>
+    </w:lvl>
+    <w:lvl w:ilvl="4" w:tentative="1">
+      <w:start w:val="1"/>
+      <w:numFmt w:val="decimal"/>
+      <w:lvlText w:val="%5."/>
+      <w:lvlJc w:val="left"/>
+      <w:pPr>
+        <w:tabs>
+          <w:tab w:val="num" w:pos="3600"/>
+        </w:tabs>
+        <w:ind w:left="3600" w:hanging="360"/>
+      </w:pPr>
+    </w:lvl>
+    <w:lvl w:ilvl="5" w:tentative="1">
+      <w:start w:val="1"/>
+      <w:numFmt w:val="decimal"/>
+      <w:lvlText w:val="%6."/>
+      <w:lvlJc w:val="left"/>
+      <w:pPr>
+        <w:tabs>
+          <w:tab w:val="num" w:pos="4320"/>
+        </w:tabs>
+        <w:ind w:left="4320" w:hanging="360"/>
+      </w:pPr>
+    </w:lvl>
+    <w:lvl w:ilvl="6" w:tentative="1">
+      <w:start w:val="1"/>
+      <w:numFmt w:val="decimal"/>
+      <w:lvlText w:val="%7."/>
+      <w:lvlJc w:val="left"/>
+      <w:pPr>
+        <w:tabs>
+          <w:tab w:val="num" w:pos="5040"/>
+        </w:tabs>
+        <w:ind w:left="5040" w:hanging="360"/>
+      </w:pPr>
+    </w:lvl>
+    <w:lvl w:ilvl="7" w:tentative="1">
+      <w:start w:val="1"/>
+      <w:numFmt w:val="decimal"/>
+      <w:lvlText w:val="%8."/>
+      <w:lvlJc w:val="left"/>
+      <w:pPr>
+        <w:tabs>
+          <w:tab w:val="num" w:pos="5760"/>
+        </w:tabs>
+        <w:ind w:left="5760" w:hanging="360"/>
+      </w:pPr>
+    </w:lvl>
+    <w:lvl w:ilvl="8" w:tentative="1">
+      <w:start w:val="1"/>
+      <w:numFmt w:val="decimal"/>
+      <w:lvlText w:val="%9."/>
+      <w:lvlJc w:val="left"/>
+      <w:pPr>
+        <w:tabs>
+          <w:tab w:val="num" w:pos="6480"/>
+        </w:tabs>
+        <w:ind w:left="6480" w:hanging="360"/>
+      </w:pPr>
+    </w:lvl>
+  </w:abstractNum>
+  <w:abstractNum w:abstractNumId="5" w15:restartNumberingAfterBreak="0">
+    <w:nsid w:val="1E3B6939"/>
+    <w:multiLevelType w:val="multilevel"/>
+    <w:tmpl w:val="DA241476"/>
+    <w:lvl w:ilvl="0">
+      <w:start w:val="1"/>
+      <w:numFmt w:val="bullet"/>
+      <w:lvlText w:val=""/>
+      <w:lvlJc w:val="left"/>
+      <w:pPr>
+        <w:tabs>
+          <w:tab w:val="num" w:pos="720"/>
+        </w:tabs>
+        <w:ind w:left="720" w:hanging="360"/>
+      </w:pPr>
+      <w:rPr>
+        <w:rFonts w:ascii="Symbol" w:hAnsi="Symbol" w:hint="default"/>
+        <w:sz w:val="20"/>
+      </w:rPr>
+    </w:lvl>
+    <w:lvl w:ilvl="1">
+      <w:start w:val="1"/>
+      <w:numFmt w:val="bullet"/>
+      <w:lvlText w:val="o"/>
+      <w:lvlJc w:val="left"/>
+      <w:pPr>
+        <w:tabs>
+          <w:tab w:val="num" w:pos="1440"/>
+        </w:tabs>
+        <w:ind w:left="1440" w:hanging="360"/>
+      </w:pPr>
+      <w:rPr>
+        <w:rFonts w:ascii="Courier New" w:hAnsi="Courier New" w:hint="default"/>
+        <w:sz w:val="20"/>
+      </w:rPr>
+    </w:lvl>
+    <w:lvl w:ilvl="2" w:tentative="1">
+      <w:start w:val="1"/>
+      <w:numFmt w:val="bullet"/>
+      <w:lvlText w:val=""/>
+      <w:lvlJc w:val="left"/>
+      <w:pPr>
+        <w:tabs>
+          <w:tab w:val="num" w:pos="2160"/>
+        </w:tabs>
+        <w:ind w:left="2160" w:hanging="360"/>
+      </w:pPr>
+      <w:rPr>
+        <w:rFonts w:ascii="Wingdings" w:hAnsi="Wingdings" w:hint="default"/>
+        <w:sz w:val="20"/>
+      </w:rPr>
+    </w:lvl>
+    <w:lvl w:ilvl="3" w:tentative="1">
+      <w:start w:val="1"/>
+      <w:numFmt w:val="bullet"/>
+      <w:lvlText w:val=""/>
+      <w:lvlJc w:val="left"/>
+      <w:pPr>
+        <w:tabs>
+          <w:tab w:val="num" w:pos="2880"/>
+        </w:tabs>
+        <w:ind w:left="2880" w:hanging="360"/>
+      </w:pPr>
+      <w:rPr>
+        <w:rFonts w:ascii="Wingdings" w:hAnsi="Wingdings" w:hint="default"/>
+        <w:sz w:val="20"/>
+      </w:rPr>
+    </w:lvl>
+    <w:lvl w:ilvl="4" w:tentative="1">
+      <w:start w:val="1"/>
+      <w:numFmt w:val="bullet"/>
+      <w:lvlText w:val=""/>
+      <w:lvlJc w:val="left"/>
+      <w:pPr>
+        <w:tabs>
+          <w:tab w:val="num" w:pos="3600"/>
+        </w:tabs>
+        <w:ind w:left="3600" w:hanging="360"/>
+      </w:pPr>
+      <w:rPr>
+        <w:rFonts w:ascii="Wingdings" w:hAnsi="Wingdings" w:hint="default"/>
+        <w:sz w:val="20"/>
+      </w:rPr>
+    </w:lvl>
+    <w:lvl w:ilvl="5" w:tentative="1">
+      <w:start w:val="1"/>
+      <w:numFmt w:val="bullet"/>
+      <w:lvlText w:val=""/>
+      <w:lvlJc w:val="left"/>
+      <w:pPr>
+        <w:tabs>
+          <w:tab w:val="num" w:pos="4320"/>
+        </w:tabs>
+        <w:ind w:left="4320" w:hanging="360"/>
+      </w:pPr>
+      <w:rPr>
+        <w:rFonts w:ascii="Wingdings" w:hAnsi="Wingdings" w:hint="default"/>
+        <w:sz w:val="20"/>
+      </w:rPr>
+    </w:lvl>
+    <w:lvl w:ilvl="6" w:tentative="1">
+      <w:start w:val="1"/>
+      <w:numFmt w:val="bullet"/>
+      <w:lvlText w:val=""/>
+      <w:lvlJc w:val="left"/>
+      <w:pPr>
+        <w:tabs>
+          <w:tab w:val="num" w:pos="5040"/>
+        </w:tabs>
+        <w:ind w:left="5040" w:hanging="360"/>
+      </w:pPr>
+      <w:rPr>
+        <w:rFonts w:ascii="Wingdings" w:hAnsi="Wingdings" w:hint="default"/>
+        <w:sz w:val="20"/>
+      </w:rPr>
+    </w:lvl>
+    <w:lvl w:ilvl="7" w:tentative="1">
+      <w:start w:val="1"/>
+      <w:numFmt w:val="bullet"/>
+      <w:lvlText w:val=""/>
+      <w:lvlJc w:val="left"/>
+      <w:pPr>
+        <w:tabs>
+          <w:tab w:val="num" w:pos="5760"/>
+        </w:tabs>
+        <w:ind w:left="5760" w:hanging="360"/>
+      </w:pPr>
+      <w:rPr>
+        <w:rFonts w:ascii="Wingdings" w:hAnsi="Wingdings" w:hint="default"/>
+        <w:sz w:val="20"/>
+      </w:rPr>
+    </w:lvl>
+    <w:lvl w:ilvl="8" w:tentative="1">
+      <w:start w:val="1"/>
+      <w:numFmt w:val="bullet"/>
+      <w:lvlText w:val=""/>
+      <w:lvlJc w:val="left"/>
+      <w:pPr>
+        <w:tabs>
+          <w:tab w:val="num" w:pos="6480"/>
+        </w:tabs>
+        <w:ind w:left="6480" w:hanging="360"/>
+      </w:pPr>
+      <w:rPr>
+        <w:rFonts w:ascii="Wingdings" w:hAnsi="Wingdings" w:hint="default"/>
+        <w:sz w:val="20"/>
+      </w:rPr>
+    </w:lvl>
+  </w:abstractNum>
+  <w:abstractNum w:abstractNumId="6" w15:restartNumberingAfterBreak="0">
     <w:nsid w:val="1F4F59F8"/>
     <w:multiLevelType w:val="multilevel"/>
     <w:tmpl w:val="802207DC"/>
@@ -1281,7 +2300,7 @@
       </w:rPr>
     </w:lvl>
   </w:abstractNum>
-  <w:abstractNum w:abstractNumId="2" w15:restartNumberingAfterBreak="0">
+  <w:abstractNum w:abstractNumId="7" w15:restartNumberingAfterBreak="0">
     <w:nsid w:val="3B16054F"/>
     <w:multiLevelType w:val="multilevel"/>
     <w:tmpl w:val="8C947C1C"/>
@@ -1430,7 +2449,7 @@
       </w:rPr>
     </w:lvl>
   </w:abstractNum>
-  <w:abstractNum w:abstractNumId="3" w15:restartNumberingAfterBreak="0">
+  <w:abstractNum w:abstractNumId="8" w15:restartNumberingAfterBreak="0">
     <w:nsid w:val="4D8A70C9"/>
     <w:multiLevelType w:val="multilevel"/>
     <w:tmpl w:val="33D60564"/>
@@ -1579,7 +2598,7 @@
       </w:rPr>
     </w:lvl>
   </w:abstractNum>
-  <w:abstractNum w:abstractNumId="4" w15:restartNumberingAfterBreak="0">
+  <w:abstractNum w:abstractNumId="9" w15:restartNumberingAfterBreak="0">
     <w:nsid w:val="73DD4648"/>
     <w:multiLevelType w:val="multilevel"/>
     <w:tmpl w:val="16DEC844"/>
@@ -1729,16 +2748,37 @@
     </w:lvl>
   </w:abstractNum>
   <w:num w:numId="1">
+    <w:abstractNumId w:val="6"/>
+  </w:num>
+  <w:num w:numId="2">
+    <w:abstractNumId w:val="9"/>
+  </w:num>
+  <w:num w:numId="3">
+    <w:abstractNumId w:val="7"/>
+  </w:num>
+  <w:num w:numId="4">
+    <w:abstractNumId w:val="7"/>
+  </w:num>
+  <w:num w:numId="5">
+    <w:abstractNumId w:val="8"/>
+  </w:num>
+  <w:num w:numId="6">
+    <w:abstractNumId w:val="0"/>
+  </w:num>
+  <w:num w:numId="7">
+    <w:abstractNumId w:val="0"/>
+  </w:num>
+  <w:num w:numId="8">
+    <w:abstractNumId w:val="2"/>
+  </w:num>
+  <w:num w:numId="9">
     <w:abstractNumId w:val="1"/>
   </w:num>
-  <w:num w:numId="2">
-    <w:abstractNumId w:val="4"/>
+  <w:num w:numId="10">
+    <w:abstractNumId w:val="3"/>
   </w:num>
-  <w:num w:numId="3">
-    <w:abstractNumId w:val="2"/>
-  </w:num>
-  <w:num w:numId="4">
-    <w:abstractNumId w:val="2"/>
+  <w:num w:numId="11">
+    <w:abstractNumId w:val="3"/>
     <w:lvlOverride w:ilvl="1">
       <w:lvl w:ilvl="1">
         <w:numFmt w:val="bullet"/>
@@ -1757,14 +2797,14 @@
       </w:lvl>
     </w:lvlOverride>
   </w:num>
-  <w:num w:numId="5">
-    <w:abstractNumId w:val="3"/>
+  <w:num w:numId="12">
+    <w:abstractNumId w:val="5"/>
   </w:num>
-  <w:num w:numId="6">
-    <w:abstractNumId w:val="0"/>
+  <w:num w:numId="13">
+    <w:abstractNumId w:val="4"/>
   </w:num>
-  <w:num w:numId="7">
-    <w:abstractNumId w:val="0"/>
+  <w:num w:numId="14">
+    <w:abstractNumId w:val="4"/>
     <w:lvlOverride w:ilvl="1">
       <w:lvl w:ilvl="1">
         <w:numFmt w:val="lowerLetter"/>

</xml_diff>